<commit_message>
robot videó felvétele + kutatási szöveg végső változtatások
</commit_message>
<xml_diff>
--- a/kutatás/szövegkönyv 2021.docx
+++ b/kutatás/szövegkönyv 2021.docx
@@ -152,19 +152,34 @@
           <w:color w:val="92D050"/>
           <w:lang w:val="hu-HU"/>
         </w:rPr>
-        <w:t xml:space="preserve">Mi vagyunk a SAPka </w:t>
-      </w:r>
+        <w:t xml:space="preserve">Mi vagyunk a </w:t>
+      </w:r>
+      <w:proofErr w:type="spellStart"/>
       <w:r>
         <w:rPr>
           <w:color w:val="92D050"/>
           <w:lang w:val="hu-HU"/>
         </w:rPr>
-        <w:t xml:space="preserve">társadalom </w:t>
-      </w:r>
+        <w:t>SAPka</w:t>
+      </w:r>
+      <w:proofErr w:type="spellEnd"/>
       <w:r>
         <w:rPr>
           <w:color w:val="92D050"/>
-          <w:highlight w:val="yellow"/>
+          <w:lang w:val="hu-HU"/>
+        </w:rPr>
+        <w:t xml:space="preserve"> </w:t>
+      </w:r>
+      <w:r>
+        <w:rPr>
+          <w:color w:val="92D050"/>
+          <w:lang w:val="hu-HU"/>
+        </w:rPr>
+        <w:t>társadalom</w:t>
+      </w:r>
+      <w:r>
+        <w:rPr>
+          <w:color w:val="92D050"/>
           <w:lang w:val="hu-HU"/>
         </w:rPr>
         <w:t>kutató</w:t>
@@ -172,7 +187,6 @@
       <w:r>
         <w:rPr>
           <w:color w:val="92D050"/>
-          <w:highlight w:val="yellow"/>
           <w:lang w:val="hu-HU"/>
         </w:rPr>
         <w:t xml:space="preserve"> csapat</w:t>
@@ -473,13 +487,20 @@
           <w:color w:val="7030A0"/>
           <w:lang w:val="hu-HU"/>
         </w:rPr>
-        <w:t>Ez is közrejátszik abban, hogy Magyarországon</w:t>
+        <w:t>Ez is közrejátszik abban, hogy Magyarország</w:t>
       </w:r>
       <w:r>
         <w:rPr>
           <w:color w:val="7030A0"/>
           <w:lang w:val="hu-HU"/>
         </w:rPr>
+        <w:t>nak</w:t>
+      </w:r>
+      <w:r>
+        <w:rPr>
+          <w:color w:val="7030A0"/>
+          <w:lang w:val="hu-HU"/>
+        </w:rPr>
         <w:t xml:space="preserve"> </w:t>
       </w:r>
       <w:r>
@@ -580,7 +601,21 @@
           <w:color w:val="FFC000" w:themeColor="accent4"/>
           <w:lang w:val="hu-HU"/>
         </w:rPr>
-        <w:t xml:space="preserve">ermészetesen már léteznek megoldások, </w:t>
+        <w:t xml:space="preserve">ermészetesen </w:t>
+      </w:r>
+      <w:r>
+        <w:rPr>
+          <w:color w:val="FFC000" w:themeColor="accent4"/>
+          <w:lang w:val="hu-HU"/>
+        </w:rPr>
+        <w:t xml:space="preserve">léteznek </w:t>
+      </w:r>
+      <w:r>
+        <w:rPr>
+          <w:color w:val="FFC000" w:themeColor="accent4"/>
+          <w:lang w:val="hu-HU"/>
+        </w:rPr>
+        <w:t xml:space="preserve">már megoldások, </w:t>
       </w:r>
       <w:r>
         <w:rPr>
@@ -603,26 +638,28 @@
         </w:rPr>
         <w:t xml:space="preserve">, mint a miénk. </w:t>
       </w:r>
-      <w:r>
-        <w:rPr>
-          <w:color w:val="FFC000" w:themeColor="accent4"/>
-          <w:lang w:val="hu-HU"/>
-        </w:rPr>
-        <w:t>E</w:t>
-      </w:r>
-      <w:r>
-        <w:rPr>
-          <w:color w:val="FFC000" w:themeColor="accent4"/>
-          <w:lang w:val="hu-HU"/>
-        </w:rPr>
-        <w:t>gy</w:t>
-      </w:r>
-      <w:r>
-        <w:rPr>
-          <w:color w:val="FFC000" w:themeColor="accent4"/>
-          <w:lang w:val="hu-HU"/>
-        </w:rPr>
-        <w:t xml:space="preserve"> példa a </w:t>
+      <w:proofErr w:type="gramStart"/>
+      <w:r>
+        <w:rPr>
+          <w:color w:val="FFC000" w:themeColor="accent4"/>
+          <w:lang w:val="hu-HU"/>
+        </w:rPr>
+        <w:t xml:space="preserve">Például </w:t>
+      </w:r>
+      <w:r>
+        <w:rPr>
+          <w:color w:val="FFC000" w:themeColor="accent4"/>
+          <w:lang w:val="hu-HU"/>
+        </w:rPr>
+        <w:t xml:space="preserve"> a</w:t>
+      </w:r>
+      <w:proofErr w:type="gramEnd"/>
+      <w:r>
+        <w:rPr>
+          <w:color w:val="FFC000" w:themeColor="accent4"/>
+          <w:lang w:val="hu-HU"/>
+        </w:rPr>
+        <w:t xml:space="preserve"> </w:t>
       </w:r>
       <w:r>
         <w:rPr>
@@ -713,7 +750,7 @@
           <w:color w:val="FFC000" w:themeColor="accent4"/>
           <w:lang w:val="hu-HU"/>
         </w:rPr>
-        <w:t xml:space="preserve">ezt senki nem használja sporteseményekre, csak tömegesemények szervezésére, mivel eredetileg ez a célja. </w:t>
+        <w:t xml:space="preserve">ezt senki nem használja sportesemények, csak tömegesemények szervezésére, mivel eredetileg ez a célja. </w:t>
       </w:r>
       <w:r>
         <w:rPr>
@@ -1090,7 +1127,23 @@
           <w:color w:val="00B0F0"/>
           <w:lang w:val="hu-HU"/>
         </w:rPr>
-        <w:t>Bemutatjuk a SporTárs alkalmazást. Ez az applikáció alapjaiban fogja megváltoztatni a sportolási szokásaidat.</w:t>
+        <w:t xml:space="preserve">Bemutatjuk a </w:t>
+      </w:r>
+      <w:proofErr w:type="spellStart"/>
+      <w:r>
+        <w:rPr>
+          <w:color w:val="00B0F0"/>
+          <w:lang w:val="hu-HU"/>
+        </w:rPr>
+        <w:t>SporTárs</w:t>
+      </w:r>
+      <w:proofErr w:type="spellEnd"/>
+      <w:r>
+        <w:rPr>
+          <w:color w:val="00B0F0"/>
+          <w:lang w:val="hu-HU"/>
+        </w:rPr>
+        <w:t xml:space="preserve"> alkalmazást. Ez az applikáció alapjaiban fogja megváltoztatni a sportolási szokásaidat.</w:t>
       </w:r>
     </w:p>
     <w:p>
@@ -1365,7 +1418,13 @@
         <w:rPr>
           <w:lang w:val="hu-HU"/>
         </w:rPr>
-        <w:t>t. A</w:t>
+        <w:t>t</w:t>
+      </w:r>
+      <w:r>
+        <w:rPr>
+          <w:lang w:val="hu-HU"/>
+        </w:rPr>
+        <w:t>, a</w:t>
       </w:r>
       <w:r>
         <w:rPr>
@@ -1377,19 +1436,55 @@
         <w:rPr>
           <w:lang w:val="hu-HU"/>
         </w:rPr>
-        <w:t xml:space="preserve"> kezelési felülete letisztult és egyszerű</w:t>
-      </w:r>
-      <w:r>
-        <w:rPr>
-          <w:lang w:val="hu-HU"/>
-        </w:rPr>
-        <w:t>, annyira</w:t>
-      </w:r>
-      <w:r>
-        <w:rPr>
-          <w:lang w:val="hu-HU"/>
-        </w:rPr>
-        <w:t>, hogy még a nagyszüleinknek sem okozott nehézséget a használata</w:t>
+        <w:t xml:space="preserve"> kezelési felülete </w:t>
+      </w:r>
+      <w:r>
+        <w:rPr>
+          <w:lang w:val="hu-HU"/>
+        </w:rPr>
+        <w:t xml:space="preserve">olyan </w:t>
+      </w:r>
+      <w:r>
+        <w:rPr>
+          <w:lang w:val="hu-HU"/>
+        </w:rPr>
+        <w:t>egyszerű</w:t>
+      </w:r>
+      <w:r>
+        <w:rPr>
+          <w:lang w:val="hu-HU"/>
+        </w:rPr>
+        <w:t xml:space="preserve"> </w:t>
+      </w:r>
+      <w:r>
+        <w:rPr>
+          <w:lang w:val="hu-HU"/>
+        </w:rPr>
+        <w:t>és</w:t>
+      </w:r>
+      <w:r>
+        <w:rPr>
+          <w:lang w:val="hu-HU"/>
+        </w:rPr>
+        <w:t xml:space="preserve"> </w:t>
+      </w:r>
+      <w:r>
+        <w:rPr>
+          <w:lang w:val="hu-HU"/>
+        </w:rPr>
+        <w:t>letisztult</w:t>
+      </w:r>
+      <w:r>
+        <w:rPr>
+          <w:lang w:val="hu-HU"/>
+        </w:rPr>
+        <w:t xml:space="preserve">, </w:t>
+      </w:r>
+      <w:r>
+        <w:rPr>
+          <w:lang w:val="hu-HU"/>
+        </w:rPr>
+        <w:t>hogy még a nagyszüleinknek sem okozott nehézséget a használata</w:t>
       </w:r>
       <w:r>
         <w:rPr>
@@ -1654,7 +1749,21 @@
         <w:rPr>
           <w:lang w:val="hu-HU"/>
         </w:rPr>
-        <w:t>l. A jövőben az applikáció értesítéseket is fog küldeni az események előtt megadott idővel. Kérhetünk majd értesítéseket a közelünkben létrehozott új eseményekről.</w:t>
+        <w:t xml:space="preserve">l. A jövőben az applikáció értesítéseket is fog küldeni az események előtt megadott idővel. Kérhetünk majd értesítéseket a </w:t>
+      </w:r>
+      <w:proofErr w:type="spellStart"/>
+      <w:r>
+        <w:rPr>
+          <w:lang w:val="hu-HU"/>
+        </w:rPr>
+        <w:t>közelünkben</w:t>
+      </w:r>
+      <w:proofErr w:type="spellEnd"/>
+      <w:r>
+        <w:rPr>
+          <w:lang w:val="hu-HU"/>
+        </w:rPr>
+        <w:t xml:space="preserve"> létrehozott új eseményekről.</w:t>
       </w:r>
       <w:r>
         <w:rPr>
@@ -1666,8 +1775,16 @@
         <w:rPr>
           <w:lang w:val="hu-HU"/>
         </w:rPr>
-        <w:t>Pontrendszerrel is szeretnénk játékosítani</w:t>
-      </w:r>
+        <w:t xml:space="preserve">Pontrendszerrel is szeretnénk </w:t>
+      </w:r>
+      <w:proofErr w:type="spellStart"/>
+      <w:r>
+        <w:rPr>
+          <w:lang w:val="hu-HU"/>
+        </w:rPr>
+        <w:t>játékosítani</w:t>
+      </w:r>
+      <w:proofErr w:type="spellEnd"/>
       <w:r>
         <w:rPr>
           <w:lang w:val="hu-HU"/>
@@ -1763,34 +1880,48 @@
           <w:color w:val="FF0000"/>
           <w:lang w:val="hu-HU"/>
         </w:rPr>
-        <w:t xml:space="preserve"> Ismeretlen embereket kértünk meg</w:t>
+        <w:t xml:space="preserve"> </w:t>
       </w:r>
       <w:r>
         <w:rPr>
           <w:color w:val="FF0000"/>
           <w:lang w:val="hu-HU"/>
         </w:rPr>
-        <w:t xml:space="preserve">, ismerőseinken </w:t>
+        <w:t xml:space="preserve">Mindenki megkérte saját ismerőseit, hogy töltsék le az alkalmazást </w:t>
       </w:r>
       <w:r>
         <w:rPr>
           <w:color w:val="FF0000"/>
           <w:lang w:val="hu-HU"/>
         </w:rPr>
-        <w:t>keresztül, hogy töltsék le az alkalmazást és szerveztünk velük egy túrát a Mátrába.</w:t>
+        <w:t>és szerveztünk velük egy túrát a Mátrába.</w:t>
       </w:r>
       <w:r>
         <w:rPr>
           <w:color w:val="FF0000"/>
           <w:lang w:val="hu-HU"/>
         </w:rPr>
-        <w:t xml:space="preserve"> A túra részleteit teljes egészében ezen az alkalmazáson </w:t>
+        <w:t xml:space="preserve"> A </w:t>
       </w:r>
       <w:r>
         <w:rPr>
           <w:color w:val="FF0000"/>
           <w:lang w:val="hu-HU"/>
         </w:rPr>
+        <w:t>program</w:t>
+      </w:r>
+      <w:r>
+        <w:rPr>
+          <w:color w:val="FF0000"/>
+          <w:lang w:val="hu-HU"/>
+        </w:rPr>
+        <w:t xml:space="preserve"> részleteit teljes egészében ezen az alkalmazáson </w:t>
+      </w:r>
+      <w:r>
+        <w:rPr>
+          <w:color w:val="FF0000"/>
+          <w:lang w:val="hu-HU"/>
+        </w:rPr>
         <w:t xml:space="preserve">keresztül beszéltük meg és semmilyen egyéb kommunikációs csatornát nem </w:t>
       </w:r>
       <w:r>
@@ -1846,7 +1977,21 @@
         <w:rPr>
           <w:color w:val="C45911" w:themeColor="accent2" w:themeShade="BF"/>
         </w:rPr>
-        <w:t>&lt;Elképedve&gt;</w:t>
+        <w:t>&lt;</w:t>
+      </w:r>
+      <w:proofErr w:type="spellStart"/>
+      <w:r>
+        <w:rPr>
+          <w:color w:val="C45911" w:themeColor="accent2" w:themeShade="BF"/>
+        </w:rPr>
+        <w:t>Elképedve</w:t>
+      </w:r>
+      <w:proofErr w:type="spellEnd"/>
+      <w:r>
+        <w:rPr>
+          <w:color w:val="C45911" w:themeColor="accent2" w:themeShade="BF"/>
+        </w:rPr>
+        <w:t>&gt;</w:t>
       </w:r>
     </w:p>
     <w:p>
@@ -1973,7 +2118,21 @@
         <w:rPr>
           <w:color w:val="C45911" w:themeColor="accent2" w:themeShade="BF"/>
         </w:rPr>
-        <w:t xml:space="preserve">&lt;Elkezdi </w:t>
+        <w:t>&lt;</w:t>
+      </w:r>
+      <w:proofErr w:type="spellStart"/>
+      <w:r>
+        <w:rPr>
+          <w:color w:val="C45911" w:themeColor="accent2" w:themeShade="BF"/>
+        </w:rPr>
+        <w:t>Elkezdi</w:t>
+      </w:r>
+      <w:proofErr w:type="spellEnd"/>
+      <w:r>
+        <w:rPr>
+          <w:color w:val="C45911" w:themeColor="accent2" w:themeShade="BF"/>
+        </w:rPr>
+        <w:t xml:space="preserve"> </w:t>
       </w:r>
       <w:r>
         <w:rPr>
@@ -1993,8 +2152,13 @@
       <w:pPr>
         <w:pStyle w:val="Cmsor1"/>
       </w:pPr>
-      <w:r>
-        <w:t>Jelenetek:</w:t>
+      <w:proofErr w:type="spellStart"/>
+      <w:r>
+        <w:t>Jelenetek</w:t>
+      </w:r>
+      <w:proofErr w:type="spellEnd"/>
+      <w:r>
+        <w:t>:</w:t>
       </w:r>
     </w:p>
     <w:p>
@@ -2144,13 +2308,7 @@
         <w:rPr>
           <w:lang w:val="hu-HU"/>
         </w:rPr>
-        <w:t xml:space="preserve"> </w:t>
-      </w:r>
-      <w:r>
-        <w:rPr>
-          <w:lang w:val="hu-HU"/>
-        </w:rPr>
-        <w:t xml:space="preserve">– </w:t>
+        <w:t xml:space="preserve"> – </w:t>
       </w:r>
       <w:r>
         <w:rPr>
@@ -2348,8 +2506,16 @@
         <w:rPr>
           <w:lang w:val="hu-HU"/>
         </w:rPr>
-        <w:t>Simon? egyedül teniszezik szerencsétlenül ???</w:t>
-      </w:r>
+        <w:t xml:space="preserve">Simon? egyedül teniszezik </w:t>
+      </w:r>
+      <w:proofErr w:type="gramStart"/>
+      <w:r>
+        <w:rPr>
+          <w:lang w:val="hu-HU"/>
+        </w:rPr>
+        <w:t>szerencsétlenül ???</w:t>
+      </w:r>
+      <w:proofErr w:type="gramEnd"/>
     </w:p>
     <w:p>
       <w:pPr>
@@ -2528,25 +2694,7 @@
         <w:rPr>
           <w:lang w:val="hu-HU"/>
         </w:rPr>
-        <w:t>vágókép 1</w:t>
-      </w:r>
-      <w:r>
-        <w:rPr>
-          <w:lang w:val="hu-HU"/>
-        </w:rPr>
-        <w:t>3</w:t>
-      </w:r>
-      <w:r>
-        <w:rPr>
-          <w:lang w:val="hu-HU"/>
-        </w:rPr>
-        <w:t>:</w:t>
-      </w:r>
-      <w:r>
-        <w:rPr>
-          <w:lang w:val="hu-HU"/>
-        </w:rPr>
-        <w:t xml:space="preserve"> nagymama használja a telefont </w:t>
+        <w:t xml:space="preserve">vágókép 13: nagymama használja a telefont </w:t>
       </w:r>
       <w:hyperlink r:id="rId7" w:history="1">
         <w:r>

</xml_diff>

<commit_message>
Változások a kutatási szövegben
</commit_message>
<xml_diff>
--- a/kutatás/szövegkönyv 2021.docx
+++ b/kutatás/szövegkönyv 2021.docx
@@ -12,6 +12,12 @@
         <w:rPr>
           <w:lang w:val="hu-HU"/>
         </w:rPr>
+        <w:t xml:space="preserve"> </w:t>
+      </w:r>
+      <w:r>
+        <w:rPr>
+          <w:lang w:val="hu-HU"/>
+        </w:rPr>
         <w:t>Attila</w:t>
       </w:r>
     </w:p>
@@ -638,7 +644,6 @@
         </w:rPr>
         <w:t xml:space="preserve">, mint a miénk. </w:t>
       </w:r>
-      <w:proofErr w:type="gramStart"/>
       <w:r>
         <w:rPr>
           <w:color w:val="FFC000" w:themeColor="accent4"/>
@@ -651,15 +656,7 @@
           <w:color w:val="FFC000" w:themeColor="accent4"/>
           <w:lang w:val="hu-HU"/>
         </w:rPr>
-        <w:t xml:space="preserve"> a</w:t>
-      </w:r>
-      <w:proofErr w:type="gramEnd"/>
-      <w:r>
-        <w:rPr>
-          <w:color w:val="FFC000" w:themeColor="accent4"/>
-          <w:lang w:val="hu-HU"/>
-        </w:rPr>
-        <w:t xml:space="preserve"> </w:t>
+        <w:t xml:space="preserve">a </w:t>
       </w:r>
       <w:r>
         <w:rPr>
@@ -1448,13 +1445,7 @@
         <w:rPr>
           <w:lang w:val="hu-HU"/>
         </w:rPr>
-        <w:t>egyszerű</w:t>
-      </w:r>
-      <w:r>
-        <w:rPr>
-          <w:lang w:val="hu-HU"/>
-        </w:rPr>
-        <w:t xml:space="preserve"> </w:t>
+        <w:t xml:space="preserve">egyszerű </w:t>
       </w:r>
       <w:r>
         <w:rPr>
@@ -2702,7 +2693,21 @@
             <w:rStyle w:val="Hiperhivatkozs"/>
             <w:lang w:val="hu-HU"/>
           </w:rPr>
-          <w:t>https://www.pexels.com/video/an-elderly-woman-using-a-smartphone-5516347/</w:t>
+          <w:t>https://www.pexels.com/video</w:t>
+        </w:r>
+        <w:r>
+          <w:rPr>
+            <w:rStyle w:val="Hiperhivatkozs"/>
+            <w:lang w:val="hu-HU"/>
+          </w:rPr>
+          <w:t xml:space="preserve"> </w:t>
+        </w:r>
+        <w:r>
+          <w:rPr>
+            <w:rStyle w:val="Hiperhivatkozs"/>
+            <w:lang w:val="hu-HU"/>
+          </w:rPr>
+          <w:t>/an-elderly-woman-using-a-smartphone-5516347/</w:t>
         </w:r>
       </w:hyperlink>
       <w:r>
@@ -3637,6 +3642,18 @@
       <w:shd w:val="clear" w:color="auto" w:fill="E1DFDD"/>
     </w:rPr>
   </w:style>
+  <w:style w:type="character" w:styleId="Mrltotthiperhivatkozs">
+    <w:name w:val="FollowedHyperlink"/>
+    <w:basedOn w:val="Bekezdsalapbettpusa"/>
+    <w:uiPriority w:val="99"/>
+    <w:semiHidden/>
+    <w:unhideWhenUsed/>
+    <w:rsid w:val="00470D3D"/>
+    <w:rPr>
+      <w:color w:val="954F72" w:themeColor="followedHyperlink"/>
+      <w:u w:val="single"/>
+    </w:rPr>
+  </w:style>
 </w:styles>
 </file>
 

</xml_diff>

<commit_message>
Egyszerűsítettem a robot fájlokat és beleírtam a robot dokumentációba
</commit_message>
<xml_diff>
--- a/kutatás/szövegkönyv 2021.docx
+++ b/kutatás/szövegkönyv 2021.docx
@@ -12,12 +12,6 @@
         <w:rPr>
           <w:lang w:val="hu-HU"/>
         </w:rPr>
-        <w:t xml:space="preserve"> </w:t>
-      </w:r>
-      <w:r>
-        <w:rPr>
-          <w:lang w:val="hu-HU"/>
-        </w:rPr>
         <w:t>Attila</w:t>
       </w:r>
     </w:p>
@@ -1025,13 +1019,13 @@
     <w:p>
       <w:pPr>
         <w:rPr>
-          <w:color w:val="00B0F0"/>
-          <w:lang w:val="hu-HU"/>
-        </w:rPr>
-      </w:pPr>
-      <w:r>
-        <w:rPr>
-          <w:color w:val="00B0F0"/>
+          <w:color w:val="000000" w:themeColor="text1"/>
+          <w:lang w:val="hu-HU"/>
+        </w:rPr>
+      </w:pPr>
+      <w:r>
+        <w:rPr>
+          <w:color w:val="000000" w:themeColor="text1"/>
           <w:lang w:val="hu-HU"/>
         </w:rPr>
         <w:t>&lt;Adél szomorúan néz a távolba, ördögszekereket fúj a szél a háttérben, szürke filteres az egész&gt;</w:t>
@@ -1040,13 +1034,13 @@
     <w:p>
       <w:pPr>
         <w:rPr>
-          <w:color w:val="00B0F0"/>
-          <w:lang w:val="hu-HU"/>
-        </w:rPr>
-      </w:pPr>
-      <w:r>
-        <w:rPr>
-          <w:color w:val="00B0F0"/>
+          <w:color w:val="000000" w:themeColor="text1"/>
+          <w:lang w:val="hu-HU"/>
+        </w:rPr>
+      </w:pPr>
+      <w:r>
+        <w:rPr>
+          <w:color w:val="000000" w:themeColor="text1"/>
           <w:lang w:val="hu-HU"/>
         </w:rPr>
         <w:t>&lt;A szöveg alatt folyamatosan vágóképek szürke filterrel, emberekről, akik egyedül szomorúan szerencsétlenkednek sportokkal&gt;</w:t>
@@ -1085,13 +1079,13 @@
     <w:p>
       <w:pPr>
         <w:rPr>
-          <w:color w:val="00B0F0"/>
-          <w:lang w:val="hu-HU"/>
-        </w:rPr>
-      </w:pPr>
-      <w:r>
-        <w:rPr>
-          <w:color w:val="00B0F0"/>
+          <w:color w:val="000000" w:themeColor="text1"/>
+          <w:lang w:val="hu-HU"/>
+        </w:rPr>
+      </w:pPr>
+      <w:r>
+        <w:rPr>
+          <w:color w:val="000000" w:themeColor="text1"/>
           <w:lang w:val="hu-HU"/>
         </w:rPr>
         <w:t>&lt;odaadjuk a telefont Adélnak, akinek felvidul az arca és a színek visszatérnek a világba&gt;</w:t>
@@ -1100,13 +1094,13 @@
     <w:p>
       <w:pPr>
         <w:rPr>
-          <w:color w:val="00B0F0"/>
-          <w:lang w:val="hu-HU"/>
-        </w:rPr>
-      </w:pPr>
-      <w:r>
-        <w:rPr>
-          <w:color w:val="00B0F0"/>
+          <w:color w:val="000000" w:themeColor="text1"/>
+          <w:lang w:val="hu-HU"/>
+        </w:rPr>
+      </w:pPr>
+      <w:r>
+        <w:rPr>
+          <w:color w:val="000000" w:themeColor="text1"/>
           <w:lang w:val="hu-HU"/>
         </w:rPr>
         <w:t>&lt;ezalatt színes vágóképek csoportosan BOLDOGAN sportoló emberekről&gt;</w:t>
@@ -1194,7 +1188,7 @@
           <w:color w:val="00B0F0"/>
           <w:lang w:val="hu-HU"/>
         </w:rPr>
-        <w:t>A</w:t>
+        <w:t>Valamint a</w:t>
       </w:r>
       <w:r>
         <w:rPr>
@@ -1306,7 +1300,21 @@
           <w:color w:val="00B0F0"/>
           <w:lang w:val="hu-HU"/>
         </w:rPr>
-        <w:t xml:space="preserve"> közben</w:t>
+        <w:t xml:space="preserve"> </w:t>
+      </w:r>
+      <w:r>
+        <w:rPr>
+          <w:color w:val="00B0F0"/>
+          <w:lang w:val="hu-HU"/>
+        </w:rPr>
+        <w:t xml:space="preserve">sport </w:t>
+      </w:r>
+      <w:r>
+        <w:rPr>
+          <w:color w:val="00B0F0"/>
+          <w:lang w:val="hu-HU"/>
+        </w:rPr>
+        <w:t>közben</w:t>
       </w:r>
       <w:r>
         <w:rPr>
@@ -1319,13 +1327,13 @@
     <w:p>
       <w:pPr>
         <w:rPr>
-          <w:color w:val="00B0F0"/>
-          <w:lang w:val="hu-HU"/>
-        </w:rPr>
-      </w:pPr>
-      <w:r>
-        <w:rPr>
-          <w:color w:val="00B0F0"/>
+          <w:color w:val="000000" w:themeColor="text1"/>
+          <w:lang w:val="hu-HU"/>
+        </w:rPr>
+      </w:pPr>
+      <w:r>
+        <w:rPr>
+          <w:color w:val="000000" w:themeColor="text1"/>
           <w:lang w:val="hu-HU"/>
         </w:rPr>
         <w:t>&lt;Előnyök kiemelése a képernyőn&gt;</w:t>
@@ -1334,13 +1342,13 @@
     <w:p>
       <w:pPr>
         <w:rPr>
-          <w:color w:val="00B0F0"/>
-          <w:lang w:val="hu-HU"/>
-        </w:rPr>
-      </w:pPr>
-      <w:r>
-        <w:rPr>
-          <w:color w:val="00B0F0"/>
+          <w:color w:val="000000" w:themeColor="text1"/>
+          <w:lang w:val="hu-HU"/>
+        </w:rPr>
+      </w:pPr>
+      <w:r>
+        <w:rPr>
+          <w:color w:val="000000" w:themeColor="text1"/>
           <w:lang w:val="hu-HU"/>
         </w:rPr>
         <w:t>&lt;Képernyő alján: korlátozott felelősségi nyilatkozat: az eredményeket 120 emberen Google kérdőíveken keresztül kaptuk&gt;</w:t>
@@ -1671,11 +1679,6 @@
       </w:r>
     </w:p>
     <w:p>
-      <w:pPr>
-        <w:rPr>
-          <w:lang w:val="hu-HU"/>
-        </w:rPr>
-      </w:pPr>
       <w:r>
         <w:rPr>
           <w:lang w:val="hu-HU"/>
@@ -2715,6 +2718,870 @@
           <w:lang w:val="hu-HU"/>
         </w:rPr>
         <w:t xml:space="preserve"> / valaki beöltözik nagymamának és nyomkodja az alkalmazást</w:t>
+      </w:r>
+    </w:p>
+    <w:p>
+      <w:pPr>
+        <w:pStyle w:val="Cmsor1"/>
+        <w:rPr>
+          <w:lang w:val="hu-HU"/>
+        </w:rPr>
+      </w:pPr>
+      <w:r>
+        <w:rPr>
+          <w:lang w:val="hu-HU"/>
+        </w:rPr>
+        <w:lastRenderedPageBreak/>
+        <w:t>Felirat</w:t>
+      </w:r>
+    </w:p>
+    <w:p>
+      <w:pPr>
+        <w:rPr>
+          <w:lang w:val="hu-HU"/>
+        </w:rPr>
+      </w:pPr>
+      <w:r>
+        <w:rPr>
+          <w:color w:val="92D050"/>
+          <w:lang w:val="hu-HU"/>
+        </w:rPr>
+        <w:t xml:space="preserve">Jó napot kívánunk! Mi vagyunk a </w:t>
+      </w:r>
+      <w:proofErr w:type="spellStart"/>
+      <w:r>
+        <w:rPr>
+          <w:color w:val="92D050"/>
+          <w:lang w:val="hu-HU"/>
+        </w:rPr>
+        <w:t>SAPka</w:t>
+      </w:r>
+      <w:proofErr w:type="spellEnd"/>
+      <w:r>
+        <w:rPr>
+          <w:color w:val="92D050"/>
+          <w:lang w:val="hu-HU"/>
+        </w:rPr>
+        <w:t xml:space="preserve"> </w:t>
+      </w:r>
+      <w:r>
+        <w:rPr>
+          <w:color w:val="92D050"/>
+          <w:lang w:val="hu-HU"/>
+        </w:rPr>
+        <w:t>társadalomkutató csapat</w:t>
+      </w:r>
+      <w:r>
+        <w:rPr>
+          <w:color w:val="92D050"/>
+          <w:lang w:val="hu-HU"/>
+        </w:rPr>
+        <w:t>. Egy innovatív megoldást találtunk arra, hogy növeljük az emberek sportolási hajlandóságát. Ezt szeretnénk most önnek bemutatni, befektetés reményében.</w:t>
+      </w:r>
+    </w:p>
+    <w:p>
+      <w:pPr>
+        <w:rPr>
+          <w:color w:val="92D050"/>
+          <w:lang w:val="hu-HU"/>
+        </w:rPr>
+      </w:pPr>
+      <w:r>
+        <w:rPr>
+          <w:color w:val="92D050"/>
+          <w:lang w:val="hu-HU"/>
+        </w:rPr>
+        <w:t>Először szeretnénk bemutatni a problémát.</w:t>
+      </w:r>
+    </w:p>
+    <w:p>
+      <w:pPr>
+        <w:rPr>
+          <w:color w:val="7030A0"/>
+          <w:lang w:val="hu-HU"/>
+        </w:rPr>
+      </w:pPr>
+      <w:r>
+        <w:rPr>
+          <w:color w:val="7030A0"/>
+          <w:lang w:val="hu-HU"/>
+        </w:rPr>
+        <w:t xml:space="preserve">Manapság az emberek nagy része keveset sportol, ez negatív hatással van mindennapi életükre. A sport hiányának több oka is van, de szerintünk a 2 legjelentősebb a motiváció és a társak hiánya. </w:t>
+      </w:r>
+    </w:p>
+    <w:p>
+      <w:pPr>
+        <w:rPr>
+          <w:color w:val="C45911" w:themeColor="accent2" w:themeShade="BF"/>
+          <w:lang w:val="hu-HU"/>
+        </w:rPr>
+      </w:pPr>
+      <w:r>
+        <w:rPr>
+          <w:color w:val="C45911" w:themeColor="accent2" w:themeShade="BF"/>
+          <w:lang w:val="hu-HU"/>
+        </w:rPr>
+        <w:t>Látom, hogy ez valós probléma, de nem tudom mekkora jelentőségű ez jelenleg Magyarországon.</w:t>
+      </w:r>
+    </w:p>
+    <w:p>
+      <w:pPr>
+        <w:rPr>
+          <w:color w:val="7030A0"/>
+          <w:lang w:val="hu-HU"/>
+        </w:rPr>
+      </w:pPr>
+      <w:r>
+        <w:rPr>
+          <w:color w:val="7030A0"/>
+          <w:lang w:val="hu-HU"/>
+        </w:rPr>
+        <w:t>Hazánk lakosságának csak a 23%a sportol heti rendszerességgel és az 50%a egyáltalán nem is sportol. Ez is közrejátszik abban, hogy Magyarország</w:t>
+      </w:r>
+      <w:r>
+        <w:rPr>
+          <w:color w:val="7030A0"/>
+          <w:lang w:val="hu-HU"/>
+        </w:rPr>
+        <w:t>nak</w:t>
+      </w:r>
+      <w:r>
+        <w:rPr>
+          <w:color w:val="7030A0"/>
+          <w:lang w:val="hu-HU"/>
+        </w:rPr>
+        <w:t xml:space="preserve"> a legmagasabb a daganatos betegek aránya, az </w:t>
+      </w:r>
+      <w:proofErr w:type="spellStart"/>
+      <w:r>
+        <w:rPr>
+          <w:color w:val="7030A0"/>
+          <w:lang w:val="hu-HU"/>
+        </w:rPr>
+        <w:t>EUn</w:t>
+      </w:r>
+      <w:proofErr w:type="spellEnd"/>
+      <w:r>
+        <w:rPr>
+          <w:color w:val="7030A0"/>
+          <w:lang w:val="hu-HU"/>
+        </w:rPr>
+        <w:t xml:space="preserve"> belül. A probléma megértésének érdekében Dr. Hídvégi Péter professzorral konzultáltunk, aki a</w:t>
+      </w:r>
+      <w:r>
+        <w:rPr>
+          <w:color w:val="7030A0"/>
+          <w:lang w:val="hu-HU"/>
+        </w:rPr>
+        <w:t xml:space="preserve"> </w:t>
+      </w:r>
+      <w:r>
+        <w:rPr>
+          <w:color w:val="7030A0"/>
+          <w:lang w:val="hu-HU"/>
+        </w:rPr>
+        <w:t xml:space="preserve">Debreceni </w:t>
+      </w:r>
+      <w:r>
+        <w:rPr>
+          <w:color w:val="7030A0"/>
+          <w:lang w:val="hu-HU"/>
+        </w:rPr>
+        <w:t>Egyetemen tanít.</w:t>
+      </w:r>
+    </w:p>
+    <w:p>
+      <w:pPr>
+        <w:rPr>
+          <w:color w:val="C45911" w:themeColor="accent2" w:themeShade="BF"/>
+          <w:lang w:val="hu-HU"/>
+        </w:rPr>
+      </w:pPr>
+      <w:r>
+        <w:rPr>
+          <w:color w:val="C45911" w:themeColor="accent2" w:themeShade="BF"/>
+          <w:lang w:val="hu-HU"/>
+        </w:rPr>
+        <w:t>Ez tényleg nem hangzik valami jól, de biztos vannak már megoldások a probléma kiküszöbölésére.</w:t>
+      </w:r>
+    </w:p>
+    <w:p>
+      <w:pPr>
+        <w:rPr>
+          <w:color w:val="FFC000" w:themeColor="accent4"/>
+          <w:lang w:val="hu-HU"/>
+        </w:rPr>
+      </w:pPr>
+      <w:r>
+        <w:rPr>
+          <w:color w:val="FFC000" w:themeColor="accent4"/>
+          <w:lang w:val="hu-HU"/>
+        </w:rPr>
+        <w:t xml:space="preserve">Természetesen léteznek már megoldások, azonban ezek bonyolultabbak, mint a miénk. </w:t>
+      </w:r>
+      <w:r>
+        <w:rPr>
+          <w:color w:val="FFC000" w:themeColor="accent4"/>
+          <w:lang w:val="hu-HU"/>
+        </w:rPr>
+        <w:t xml:space="preserve">Például </w:t>
+      </w:r>
+      <w:r>
+        <w:rPr>
+          <w:color w:val="FFC000" w:themeColor="accent4"/>
+          <w:lang w:val="hu-HU"/>
+        </w:rPr>
+        <w:t xml:space="preserve">a Facebook események, </w:t>
+      </w:r>
+      <w:r>
+        <w:rPr>
+          <w:color w:val="FFC000" w:themeColor="accent4"/>
+          <w:lang w:val="hu-HU"/>
+        </w:rPr>
+        <w:t>itt</w:t>
+      </w:r>
+      <w:r>
+        <w:rPr>
+          <w:color w:val="FFC000" w:themeColor="accent4"/>
+          <w:lang w:val="hu-HU"/>
+        </w:rPr>
+        <w:t xml:space="preserve"> több probléma is felmerül. Először is ezen keresztül nem lehet egy </w:t>
+      </w:r>
+      <w:r>
+        <w:rPr>
+          <w:color w:val="FFC000" w:themeColor="accent4"/>
+          <w:lang w:val="hu-HU"/>
+        </w:rPr>
+        <w:t>konkrét</w:t>
+      </w:r>
+      <w:r>
+        <w:rPr>
+          <w:color w:val="FFC000" w:themeColor="accent4"/>
+          <w:lang w:val="hu-HU"/>
+        </w:rPr>
+        <w:t xml:space="preserve"> sportra szűrni. Másodszor </w:t>
+      </w:r>
+      <w:r>
+        <w:rPr>
+          <w:color w:val="FFC000" w:themeColor="accent4"/>
+          <w:lang w:val="hu-HU"/>
+        </w:rPr>
+        <w:t xml:space="preserve">ezt senki nem használja sportesemények, csak tömegesemények szervezésére, mivel eredetileg ez a célja. </w:t>
+      </w:r>
+      <w:r>
+        <w:rPr>
+          <w:color w:val="FFC000" w:themeColor="accent4"/>
+          <w:lang w:val="hu-HU"/>
+        </w:rPr>
+        <w:t xml:space="preserve">Ráadásul, ha az ember Facebookon keres sportolási lehetőséget, könnyen el lehet téríteni eredeti céljától a sok poszt és reklám miatt. Egy másik megoldás lehet, hogy mindenkire ráír az ember egyesével, de </w:t>
+      </w:r>
+      <w:r>
+        <w:rPr>
+          <w:color w:val="FFC000" w:themeColor="accent4"/>
+          <w:lang w:val="hu-HU"/>
+        </w:rPr>
+        <w:t xml:space="preserve">ez </w:t>
+      </w:r>
+      <w:r>
+        <w:rPr>
+          <w:color w:val="FFC000" w:themeColor="accent4"/>
+          <w:lang w:val="hu-HU"/>
+        </w:rPr>
+        <w:t xml:space="preserve">fárasztó és </w:t>
+      </w:r>
+      <w:r>
+        <w:rPr>
+          <w:color w:val="FFC000" w:themeColor="accent4"/>
+          <w:lang w:val="hu-HU"/>
+        </w:rPr>
+        <w:t>körülményes</w:t>
+      </w:r>
+      <w:r>
+        <w:rPr>
+          <w:color w:val="FFC000" w:themeColor="accent4"/>
+          <w:lang w:val="hu-HU"/>
+        </w:rPr>
+        <w:t xml:space="preserve">, valamint csak a már </w:t>
+      </w:r>
+      <w:r>
+        <w:rPr>
+          <w:color w:val="FFC000" w:themeColor="accent4"/>
+          <w:lang w:val="hu-HU"/>
+        </w:rPr>
+        <w:t>meglévő</w:t>
+      </w:r>
+      <w:r>
+        <w:rPr>
+          <w:color w:val="FFC000" w:themeColor="accent4"/>
+          <w:lang w:val="hu-HU"/>
+        </w:rPr>
+        <w:t xml:space="preserve"> ismeretségi körödet vonhatod be</w:t>
+      </w:r>
+      <w:r>
+        <w:rPr>
+          <w:color w:val="FFC000" w:themeColor="accent4"/>
+          <w:lang w:val="hu-HU"/>
+        </w:rPr>
+        <w:t>.</w:t>
+      </w:r>
+    </w:p>
+    <w:p>
+      <w:pPr>
+        <w:rPr>
+          <w:color w:val="C45911" w:themeColor="accent2" w:themeShade="BF"/>
+          <w:lang w:val="hu-HU"/>
+        </w:rPr>
+      </w:pPr>
+      <w:r>
+        <w:rPr>
+          <w:color w:val="C45911" w:themeColor="accent2" w:themeShade="BF"/>
+          <w:lang w:val="hu-HU"/>
+        </w:rPr>
+        <w:t>Ez mind szép és jó, de a ti megoldásotok miért jobb, mint ezek?</w:t>
+      </w:r>
+    </w:p>
+    <w:p>
+      <w:pPr>
+        <w:rPr>
+          <w:color w:val="FFC000" w:themeColor="accent4"/>
+          <w:lang w:val="hu-HU"/>
+        </w:rPr>
+      </w:pPr>
+      <w:r>
+        <w:rPr>
+          <w:color w:val="FFC000" w:themeColor="accent4"/>
+          <w:lang w:val="hu-HU"/>
+        </w:rPr>
+        <w:t>Csináltunk egy reklámfilmet ennek bemutatására.</w:t>
+      </w:r>
+    </w:p>
+    <w:p>
+      <w:pPr>
+        <w:rPr>
+          <w:color w:val="00B0F0"/>
+          <w:lang w:val="hu-HU"/>
+        </w:rPr>
+      </w:pPr>
+      <w:r>
+        <w:rPr>
+          <w:color w:val="00B0F0"/>
+          <w:lang w:val="hu-HU"/>
+        </w:rPr>
+        <w:t>Sportolni szeretnél, de nincs kivel?</w:t>
+      </w:r>
+      <w:r>
+        <w:rPr>
+          <w:color w:val="00B0F0"/>
+          <w:lang w:val="hu-HU"/>
+        </w:rPr>
+        <w:br/>
+        <w:t>Mindig kínszenvedés sporttársakat találni?</w:t>
+      </w:r>
+    </w:p>
+    <w:p>
+      <w:pPr>
+        <w:rPr>
+          <w:color w:val="00B0F0"/>
+          <w:lang w:val="hu-HU"/>
+        </w:rPr>
+      </w:pPr>
+      <w:r>
+        <w:rPr>
+          <w:color w:val="00B0F0"/>
+          <w:lang w:val="hu-HU"/>
+        </w:rPr>
+        <w:t>Eleged van az örökös visszautasításból?</w:t>
+      </w:r>
+    </w:p>
+    <w:p>
+      <w:pPr>
+        <w:rPr>
+          <w:color w:val="00B0F0"/>
+          <w:lang w:val="hu-HU"/>
+        </w:rPr>
+      </w:pPr>
+      <w:r>
+        <w:rPr>
+          <w:color w:val="00B0F0"/>
+          <w:lang w:val="hu-HU"/>
+        </w:rPr>
+        <w:t>Tudod, hogy sportolnod kellene az egészséged érdekében, de nincs meg hozzá a megfelelő motivációd?</w:t>
+      </w:r>
+    </w:p>
+    <w:p>
+      <w:pPr>
+        <w:rPr>
+          <w:color w:val="00B0F0"/>
+          <w:lang w:val="hu-HU"/>
+        </w:rPr>
+      </w:pPr>
+      <w:r>
+        <w:rPr>
+          <w:color w:val="00B0F0"/>
+          <w:lang w:val="hu-HU"/>
+        </w:rPr>
+        <w:t>Ha az előbbi kérdésekre igennel válaszoltál, akkor van számodra egy remek hírünk!</w:t>
+      </w:r>
+    </w:p>
+    <w:p>
+      <w:pPr>
+        <w:rPr>
+          <w:color w:val="00B0F0"/>
+          <w:lang w:val="hu-HU"/>
+        </w:rPr>
+      </w:pPr>
+      <w:r>
+        <w:rPr>
+          <w:color w:val="00B0F0"/>
+          <w:lang w:val="hu-HU"/>
+        </w:rPr>
+        <w:t xml:space="preserve">Bemutatjuk a </w:t>
+      </w:r>
+      <w:proofErr w:type="spellStart"/>
+      <w:r>
+        <w:rPr>
+          <w:color w:val="00B0F0"/>
+          <w:lang w:val="hu-HU"/>
+        </w:rPr>
+        <w:t>SporTárs</w:t>
+      </w:r>
+      <w:proofErr w:type="spellEnd"/>
+      <w:r>
+        <w:rPr>
+          <w:color w:val="00B0F0"/>
+          <w:lang w:val="hu-HU"/>
+        </w:rPr>
+        <w:t xml:space="preserve"> alkalmazást. Ez az applikáció alapjaiban fogja megváltoztatni a sportolási szokásaidat.</w:t>
+      </w:r>
+    </w:p>
+    <w:p>
+      <w:pPr>
+        <w:rPr>
+          <w:color w:val="00B0F0"/>
+          <w:lang w:val="hu-HU"/>
+        </w:rPr>
+      </w:pPr>
+      <w:r>
+        <w:rPr>
+          <w:color w:val="00B0F0"/>
+          <w:lang w:val="hu-HU"/>
+        </w:rPr>
+        <w:t>Alkalmazásunk segítségével 24%kal gyorsabban szervezhetsz sporteseményeket, mint nélküle.</w:t>
+      </w:r>
+    </w:p>
+    <w:p>
+      <w:pPr>
+        <w:rPr>
+          <w:color w:val="00B0F0"/>
+          <w:lang w:val="hu-HU"/>
+        </w:rPr>
+      </w:pPr>
+      <w:r>
+        <w:rPr>
+          <w:color w:val="00B0F0"/>
+          <w:lang w:val="hu-HU"/>
+        </w:rPr>
+        <w:t>Valamint a másokkal való sportolás rengeteg előnnyel jár. Felmérésünk szerint 37%kal motiváltabb leszel tőle, jó közösségépítő, új embereket ismerhetsz meg vele és meglátod még sokkal jobban is fogod érezni magad sport közben.</w:t>
+      </w:r>
+    </w:p>
+    <w:p>
+      <w:pPr>
+        <w:rPr>
+          <w:color w:val="00B0F0"/>
+          <w:lang w:val="hu-HU"/>
+        </w:rPr>
+      </w:pPr>
+      <w:r>
+        <w:rPr>
+          <w:color w:val="00B0F0"/>
+          <w:lang w:val="hu-HU"/>
+        </w:rPr>
+        <w:t>Próbáld ki, töltsd le az alkalmazást teljesen ingyen és változtasd meg az életed MOST!</w:t>
+      </w:r>
+    </w:p>
+    <w:p>
+      <w:pPr>
+        <w:rPr>
+          <w:lang w:val="hu-HU"/>
+        </w:rPr>
+      </w:pPr>
+      <w:r>
+        <w:rPr>
+          <w:lang w:val="hu-HU"/>
+        </w:rPr>
+        <w:lastRenderedPageBreak/>
+        <w:t>Fejlesztettünk</w:t>
+      </w:r>
+      <w:r>
+        <w:rPr>
+          <w:lang w:val="hu-HU"/>
+        </w:rPr>
+        <w:t xml:space="preserve"> egy Androidos applikációt</w:t>
+      </w:r>
+      <w:r>
+        <w:rPr>
+          <w:lang w:val="hu-HU"/>
+        </w:rPr>
+        <w:t>, aminek a</w:t>
+      </w:r>
+      <w:r>
+        <w:rPr>
+          <w:lang w:val="hu-HU"/>
+        </w:rPr>
+        <w:t xml:space="preserve"> kezelési felülete </w:t>
+      </w:r>
+      <w:r>
+        <w:rPr>
+          <w:lang w:val="hu-HU"/>
+        </w:rPr>
+        <w:t xml:space="preserve">olyan </w:t>
+      </w:r>
+      <w:r>
+        <w:rPr>
+          <w:lang w:val="hu-HU"/>
+        </w:rPr>
+        <w:t>egyszerű és</w:t>
+      </w:r>
+      <w:r>
+        <w:rPr>
+          <w:lang w:val="hu-HU"/>
+        </w:rPr>
+        <w:t xml:space="preserve"> </w:t>
+      </w:r>
+      <w:r>
+        <w:rPr>
+          <w:lang w:val="hu-HU"/>
+        </w:rPr>
+        <w:t>letisztult</w:t>
+      </w:r>
+      <w:r>
+        <w:rPr>
+          <w:lang w:val="hu-HU"/>
+        </w:rPr>
+        <w:t xml:space="preserve">, </w:t>
+      </w:r>
+      <w:r>
+        <w:rPr>
+          <w:lang w:val="hu-HU"/>
+        </w:rPr>
+        <w:t xml:space="preserve">hogy még a nagyszüleinknek sem okozott nehézséget a használata. </w:t>
+      </w:r>
+      <w:r>
+        <w:rPr>
+          <w:lang w:val="hu-HU"/>
+        </w:rPr>
+        <w:t>Letöltés után a</w:t>
+      </w:r>
+      <w:r>
+        <w:rPr>
+          <w:lang w:val="hu-HU"/>
+        </w:rPr>
+        <w:t xml:space="preserve"> felhasználók </w:t>
+      </w:r>
+      <w:r>
+        <w:rPr>
+          <w:lang w:val="hu-HU"/>
+        </w:rPr>
+        <w:t xml:space="preserve">könnyedén </w:t>
+      </w:r>
+      <w:r>
+        <w:rPr>
+          <w:lang w:val="hu-HU"/>
+        </w:rPr>
+        <w:t xml:space="preserve">regisztrálnak </w:t>
+      </w:r>
+      <w:r>
+        <w:rPr>
+          <w:lang w:val="hu-HU"/>
+        </w:rPr>
+        <w:t>email címükkel</w:t>
+      </w:r>
+      <w:r>
+        <w:rPr>
+          <w:lang w:val="hu-HU"/>
+        </w:rPr>
+        <w:t xml:space="preserve"> vagy Google fiókjukkal, ezután képesek létrehozni</w:t>
+      </w:r>
+      <w:r>
+        <w:rPr>
+          <w:lang w:val="hu-HU"/>
+        </w:rPr>
+        <w:t xml:space="preserve"> eseményeket, csatlakozni másokéhoz és sz</w:t>
+      </w:r>
+      <w:r>
+        <w:rPr>
+          <w:lang w:val="hu-HU"/>
+        </w:rPr>
+        <w:t>ükség esetén</w:t>
+      </w:r>
+      <w:r>
+        <w:rPr>
+          <w:lang w:val="hu-HU"/>
+        </w:rPr>
+        <w:t xml:space="preserve"> akár</w:t>
+      </w:r>
+      <w:r>
+        <w:rPr>
+          <w:lang w:val="hu-HU"/>
+        </w:rPr>
+        <w:t xml:space="preserve"> lemondani azokat. Az eseményeket könnyű megtaláln</w:t>
+      </w:r>
+      <w:r>
+        <w:rPr>
+          <w:lang w:val="hu-HU"/>
+        </w:rPr>
+        <w:t>i</w:t>
+      </w:r>
+      <w:r>
+        <w:rPr>
+          <w:lang w:val="hu-HU"/>
+        </w:rPr>
+        <w:t xml:space="preserve"> </w:t>
+      </w:r>
+      <w:r>
+        <w:rPr>
+          <w:lang w:val="hu-HU"/>
+        </w:rPr>
+        <w:t>a</w:t>
+      </w:r>
+      <w:r>
+        <w:rPr>
+          <w:lang w:val="hu-HU"/>
+        </w:rPr>
+        <w:t xml:space="preserve"> térképen, és még sport</w:t>
+      </w:r>
+      <w:r>
+        <w:rPr>
+          <w:lang w:val="hu-HU"/>
+        </w:rPr>
+        <w:t>ok</w:t>
+      </w:r>
+      <w:r>
+        <w:rPr>
+          <w:lang w:val="hu-HU"/>
+        </w:rPr>
+        <w:t xml:space="preserve"> szerint is lehet szűrni.</w:t>
+      </w:r>
+    </w:p>
+    <w:p>
+      <w:pPr>
+        <w:rPr>
+          <w:color w:val="C45911" w:themeColor="accent2" w:themeShade="BF"/>
+          <w:lang w:val="hu-HU"/>
+        </w:rPr>
+      </w:pPr>
+      <w:r>
+        <w:rPr>
+          <w:color w:val="C45911" w:themeColor="accent2" w:themeShade="BF"/>
+          <w:lang w:val="hu-HU"/>
+        </w:rPr>
+        <w:t xml:space="preserve"> Hogyan fogjátok továbbfejleszteni?</w:t>
+      </w:r>
+    </w:p>
+    <w:p>
+      <w:r>
+        <w:rPr>
+          <w:lang w:val="hu-HU"/>
+        </w:rPr>
+        <w:t xml:space="preserve">Tervezünk még </w:t>
+      </w:r>
+      <w:r>
+        <w:rPr>
+          <w:lang w:val="hu-HU"/>
+        </w:rPr>
+        <w:t xml:space="preserve">komment és </w:t>
+      </w:r>
+      <w:r>
+        <w:rPr>
+          <w:lang w:val="hu-HU"/>
+        </w:rPr>
+        <w:t>chat funkció</w:t>
+      </w:r>
+      <w:r>
+        <w:rPr>
+          <w:lang w:val="hu-HU"/>
+        </w:rPr>
+        <w:t>ka</w:t>
+      </w:r>
+      <w:r>
+        <w:rPr>
+          <w:lang w:val="hu-HU"/>
+        </w:rPr>
+        <w:t>t az események alá és a felhasználók között, hogy a jelentkezők tudjanak kérdezni az esemény létrehozójátó</w:t>
+      </w:r>
+      <w:r>
+        <w:rPr>
+          <w:lang w:val="hu-HU"/>
+        </w:rPr>
+        <w:t xml:space="preserve">l. A jövőben az applikáció értesítéseket is fog küldeni az események előtt megadott idővel. Kérhetünk majd értesítéseket a </w:t>
+      </w:r>
+      <w:proofErr w:type="spellStart"/>
+      <w:r>
+        <w:rPr>
+          <w:lang w:val="hu-HU"/>
+        </w:rPr>
+        <w:t>közelünkben</w:t>
+      </w:r>
+      <w:proofErr w:type="spellEnd"/>
+      <w:r>
+        <w:rPr>
+          <w:lang w:val="hu-HU"/>
+        </w:rPr>
+        <w:t xml:space="preserve"> létrehozott új eseményekről.</w:t>
+      </w:r>
+      <w:r>
+        <w:rPr>
+          <w:lang w:val="hu-HU"/>
+        </w:rPr>
+        <w:t xml:space="preserve"> Pontrendszerrel is szeretnénk </w:t>
+      </w:r>
+      <w:proofErr w:type="spellStart"/>
+      <w:r>
+        <w:rPr>
+          <w:lang w:val="hu-HU"/>
+        </w:rPr>
+        <w:t>játékosítani</w:t>
+      </w:r>
+      <w:proofErr w:type="spellEnd"/>
+      <w:r>
+        <w:rPr>
+          <w:lang w:val="hu-HU"/>
+        </w:rPr>
+        <w:t xml:space="preserve"> az</w:t>
+      </w:r>
+      <w:r>
+        <w:rPr>
+          <w:lang w:val="hu-HU"/>
+        </w:rPr>
+        <w:t xml:space="preserve"> </w:t>
+      </w:r>
+      <w:r>
+        <w:rPr>
+          <w:lang w:val="hu-HU"/>
+        </w:rPr>
+        <w:t xml:space="preserve">alkalmazást, </w:t>
+      </w:r>
+      <w:r>
+        <w:rPr>
+          <w:lang w:val="hu-HU"/>
+        </w:rPr>
+        <w:t>a nagyobb aktivitás érdekében.</w:t>
+      </w:r>
+    </w:p>
+    <w:p>
+      <w:pPr>
+        <w:rPr>
+          <w:color w:val="C45911" w:themeColor="accent2" w:themeShade="BF"/>
+          <w:lang w:val="hu-HU"/>
+        </w:rPr>
+      </w:pPr>
+      <w:r>
+        <w:rPr>
+          <w:color w:val="C45911" w:themeColor="accent2" w:themeShade="BF"/>
+          <w:lang w:val="hu-HU"/>
+        </w:rPr>
+        <w:t>Működik már az alkalmazás?</w:t>
+      </w:r>
+    </w:p>
+    <w:p>
+      <w:pPr>
+        <w:rPr>
+          <w:color w:val="FF0000"/>
+          <w:lang w:val="hu-HU"/>
+        </w:rPr>
+      </w:pPr>
+      <w:r>
+        <w:rPr>
+          <w:color w:val="FF0000"/>
+          <w:lang w:val="hu-HU"/>
+        </w:rPr>
+        <w:t>Igen, már élesben is kipróbáltuk.</w:t>
+      </w:r>
+      <w:r>
+        <w:rPr>
+          <w:color w:val="FF0000"/>
+          <w:lang w:val="hu-HU"/>
+        </w:rPr>
+        <w:t xml:space="preserve"> Mindenki megkérte saját ismerőseit, hogy töltsék le az alkalmazást és szerveztünk velük egy túrát a Mátrába.</w:t>
+      </w:r>
+      <w:r>
+        <w:rPr>
+          <w:color w:val="FF0000"/>
+          <w:lang w:val="hu-HU"/>
+        </w:rPr>
+        <w:t xml:space="preserve"> A </w:t>
+      </w:r>
+      <w:r>
+        <w:rPr>
+          <w:color w:val="FF0000"/>
+          <w:lang w:val="hu-HU"/>
+        </w:rPr>
+        <w:t>program</w:t>
+      </w:r>
+      <w:r>
+        <w:rPr>
+          <w:color w:val="FF0000"/>
+          <w:lang w:val="hu-HU"/>
+        </w:rPr>
+        <w:t xml:space="preserve"> részleteit teljes egészében ezen az alkalmazáson keresztül beszéltük meg és semmilyen egyéb kommunikációs csatornát nem használtunk. </w:t>
+      </w:r>
+    </w:p>
+    <w:p>
+      <w:pPr>
+        <w:rPr>
+          <w:color w:val="C45911" w:themeColor="accent2" w:themeShade="BF"/>
+        </w:rPr>
+      </w:pPr>
+      <w:r>
+        <w:rPr>
+          <w:color w:val="C45911" w:themeColor="accent2" w:themeShade="BF"/>
+          <w:lang w:val="hu-HU"/>
+        </w:rPr>
+        <w:t>Ezt mind magatoktól sikerült megcsinálni?</w:t>
+      </w:r>
+    </w:p>
+    <w:p>
+      <w:pPr>
+        <w:rPr>
+          <w:color w:val="FF0000"/>
+          <w:lang w:val="hu-HU"/>
+        </w:rPr>
+      </w:pPr>
+      <w:r>
+        <w:rPr>
+          <w:color w:val="FF0000"/>
+          <w:lang w:val="hu-HU"/>
+        </w:rPr>
+        <w:t>A kutatásaink során rengeteg szakértő és konkurens csapat segítségét kaptuk. Többek között egy amerikai és egy román FLL csapattal is beszéltünk. Mindannyiuktól nagyon értékes visszajelzéseket és ötleteket kaptunk. Eze</w:t>
+      </w:r>
+      <w:r>
+        <w:rPr>
+          <w:color w:val="FF0000"/>
+          <w:lang w:val="hu-HU"/>
+        </w:rPr>
+        <w:t xml:space="preserve">ken a képeken </w:t>
+      </w:r>
+      <w:r>
+        <w:rPr>
+          <w:color w:val="FF0000"/>
+          <w:lang w:val="hu-HU"/>
+        </w:rPr>
+        <w:t>látszik, hogy a sok visszajelzésükből melyiket valósítottuk meg.</w:t>
+      </w:r>
+    </w:p>
+    <w:p>
+      <w:pPr>
+        <w:rPr>
+          <w:color w:val="C45911" w:themeColor="accent2" w:themeShade="BF"/>
+          <w:lang w:val="hu-HU"/>
+        </w:rPr>
+      </w:pPr>
+      <w:r>
+        <w:rPr>
+          <w:color w:val="C45911" w:themeColor="accent2" w:themeShade="BF"/>
+          <w:lang w:val="hu-HU"/>
+        </w:rPr>
+        <w:t>Teljesen lenyűgöztetek, azonnal befektetek!!!!</w:t>
       </w:r>
     </w:p>
     <w:sectPr>

</xml_diff>

<commit_message>
apró változtatások a kutatási szövegben és a robot doksiban
</commit_message>
<xml_diff>
--- a/kutatás/szövegkönyv 2021.docx
+++ b/kutatás/szövegkönyv 2021.docx
@@ -1351,7 +1351,21 @@
           <w:color w:val="000000" w:themeColor="text1"/>
           <w:lang w:val="hu-HU"/>
         </w:rPr>
-        <w:t>&lt;Képernyő alján: korlátozott felelősségi nyilatkozat: az eredményeket 120 emberen Google kérdőíveken keresztül kaptuk&gt;</w:t>
+        <w:t xml:space="preserve">&lt;Képernyő alján: </w:t>
+      </w:r>
+      <w:r>
+        <w:rPr>
+          <w:color w:val="000000" w:themeColor="text1"/>
+          <w:lang w:val="hu-HU"/>
+        </w:rPr>
+        <w:t>K</w:t>
+      </w:r>
+      <w:r>
+        <w:rPr>
+          <w:color w:val="000000" w:themeColor="text1"/>
+          <w:lang w:val="hu-HU"/>
+        </w:rPr>
+        <w:t>orlátozott felelősségi nyilatkozat: az eredményeket 120 emberen kérdőíveken keresztül kaptuk&gt;</w:t>
       </w:r>
     </w:p>
     <w:p>
@@ -2718,870 +2732,6 @@
           <w:lang w:val="hu-HU"/>
         </w:rPr>
         <w:t xml:space="preserve"> / valaki beöltözik nagymamának és nyomkodja az alkalmazást</w:t>
-      </w:r>
-    </w:p>
-    <w:p>
-      <w:pPr>
-        <w:pStyle w:val="Cmsor1"/>
-        <w:rPr>
-          <w:lang w:val="hu-HU"/>
-        </w:rPr>
-      </w:pPr>
-      <w:r>
-        <w:rPr>
-          <w:lang w:val="hu-HU"/>
-        </w:rPr>
-        <w:lastRenderedPageBreak/>
-        <w:t>Felirat</w:t>
-      </w:r>
-    </w:p>
-    <w:p>
-      <w:pPr>
-        <w:rPr>
-          <w:lang w:val="hu-HU"/>
-        </w:rPr>
-      </w:pPr>
-      <w:r>
-        <w:rPr>
-          <w:color w:val="92D050"/>
-          <w:lang w:val="hu-HU"/>
-        </w:rPr>
-        <w:t xml:space="preserve">Jó napot kívánunk! Mi vagyunk a </w:t>
-      </w:r>
-      <w:proofErr w:type="spellStart"/>
-      <w:r>
-        <w:rPr>
-          <w:color w:val="92D050"/>
-          <w:lang w:val="hu-HU"/>
-        </w:rPr>
-        <w:t>SAPka</w:t>
-      </w:r>
-      <w:proofErr w:type="spellEnd"/>
-      <w:r>
-        <w:rPr>
-          <w:color w:val="92D050"/>
-          <w:lang w:val="hu-HU"/>
-        </w:rPr>
-        <w:t xml:space="preserve"> </w:t>
-      </w:r>
-      <w:r>
-        <w:rPr>
-          <w:color w:val="92D050"/>
-          <w:lang w:val="hu-HU"/>
-        </w:rPr>
-        <w:t>társadalomkutató csapat</w:t>
-      </w:r>
-      <w:r>
-        <w:rPr>
-          <w:color w:val="92D050"/>
-          <w:lang w:val="hu-HU"/>
-        </w:rPr>
-        <w:t>. Egy innovatív megoldást találtunk arra, hogy növeljük az emberek sportolási hajlandóságát. Ezt szeretnénk most önnek bemutatni, befektetés reményében.</w:t>
-      </w:r>
-    </w:p>
-    <w:p>
-      <w:pPr>
-        <w:rPr>
-          <w:color w:val="92D050"/>
-          <w:lang w:val="hu-HU"/>
-        </w:rPr>
-      </w:pPr>
-      <w:r>
-        <w:rPr>
-          <w:color w:val="92D050"/>
-          <w:lang w:val="hu-HU"/>
-        </w:rPr>
-        <w:t>Először szeretnénk bemutatni a problémát.</w:t>
-      </w:r>
-    </w:p>
-    <w:p>
-      <w:pPr>
-        <w:rPr>
-          <w:color w:val="7030A0"/>
-          <w:lang w:val="hu-HU"/>
-        </w:rPr>
-      </w:pPr>
-      <w:r>
-        <w:rPr>
-          <w:color w:val="7030A0"/>
-          <w:lang w:val="hu-HU"/>
-        </w:rPr>
-        <w:t xml:space="preserve">Manapság az emberek nagy része keveset sportol, ez negatív hatással van mindennapi életükre. A sport hiányának több oka is van, de szerintünk a 2 legjelentősebb a motiváció és a társak hiánya. </w:t>
-      </w:r>
-    </w:p>
-    <w:p>
-      <w:pPr>
-        <w:rPr>
-          <w:color w:val="C45911" w:themeColor="accent2" w:themeShade="BF"/>
-          <w:lang w:val="hu-HU"/>
-        </w:rPr>
-      </w:pPr>
-      <w:r>
-        <w:rPr>
-          <w:color w:val="C45911" w:themeColor="accent2" w:themeShade="BF"/>
-          <w:lang w:val="hu-HU"/>
-        </w:rPr>
-        <w:t>Látom, hogy ez valós probléma, de nem tudom mekkora jelentőségű ez jelenleg Magyarországon.</w:t>
-      </w:r>
-    </w:p>
-    <w:p>
-      <w:pPr>
-        <w:rPr>
-          <w:color w:val="7030A0"/>
-          <w:lang w:val="hu-HU"/>
-        </w:rPr>
-      </w:pPr>
-      <w:r>
-        <w:rPr>
-          <w:color w:val="7030A0"/>
-          <w:lang w:val="hu-HU"/>
-        </w:rPr>
-        <w:t>Hazánk lakosságának csak a 23%a sportol heti rendszerességgel és az 50%a egyáltalán nem is sportol. Ez is közrejátszik abban, hogy Magyarország</w:t>
-      </w:r>
-      <w:r>
-        <w:rPr>
-          <w:color w:val="7030A0"/>
-          <w:lang w:val="hu-HU"/>
-        </w:rPr>
-        <w:t>nak</w:t>
-      </w:r>
-      <w:r>
-        <w:rPr>
-          <w:color w:val="7030A0"/>
-          <w:lang w:val="hu-HU"/>
-        </w:rPr>
-        <w:t xml:space="preserve"> a legmagasabb a daganatos betegek aránya, az </w:t>
-      </w:r>
-      <w:proofErr w:type="spellStart"/>
-      <w:r>
-        <w:rPr>
-          <w:color w:val="7030A0"/>
-          <w:lang w:val="hu-HU"/>
-        </w:rPr>
-        <w:t>EUn</w:t>
-      </w:r>
-      <w:proofErr w:type="spellEnd"/>
-      <w:r>
-        <w:rPr>
-          <w:color w:val="7030A0"/>
-          <w:lang w:val="hu-HU"/>
-        </w:rPr>
-        <w:t xml:space="preserve"> belül. A probléma megértésének érdekében Dr. Hídvégi Péter professzorral konzultáltunk, aki a</w:t>
-      </w:r>
-      <w:r>
-        <w:rPr>
-          <w:color w:val="7030A0"/>
-          <w:lang w:val="hu-HU"/>
-        </w:rPr>
-        <w:t xml:space="preserve"> </w:t>
-      </w:r>
-      <w:r>
-        <w:rPr>
-          <w:color w:val="7030A0"/>
-          <w:lang w:val="hu-HU"/>
-        </w:rPr>
-        <w:t xml:space="preserve">Debreceni </w:t>
-      </w:r>
-      <w:r>
-        <w:rPr>
-          <w:color w:val="7030A0"/>
-          <w:lang w:val="hu-HU"/>
-        </w:rPr>
-        <w:t>Egyetemen tanít.</w:t>
-      </w:r>
-    </w:p>
-    <w:p>
-      <w:pPr>
-        <w:rPr>
-          <w:color w:val="C45911" w:themeColor="accent2" w:themeShade="BF"/>
-          <w:lang w:val="hu-HU"/>
-        </w:rPr>
-      </w:pPr>
-      <w:r>
-        <w:rPr>
-          <w:color w:val="C45911" w:themeColor="accent2" w:themeShade="BF"/>
-          <w:lang w:val="hu-HU"/>
-        </w:rPr>
-        <w:t>Ez tényleg nem hangzik valami jól, de biztos vannak már megoldások a probléma kiküszöbölésére.</w:t>
-      </w:r>
-    </w:p>
-    <w:p>
-      <w:pPr>
-        <w:rPr>
-          <w:color w:val="FFC000" w:themeColor="accent4"/>
-          <w:lang w:val="hu-HU"/>
-        </w:rPr>
-      </w:pPr>
-      <w:r>
-        <w:rPr>
-          <w:color w:val="FFC000" w:themeColor="accent4"/>
-          <w:lang w:val="hu-HU"/>
-        </w:rPr>
-        <w:t xml:space="preserve">Természetesen léteznek már megoldások, azonban ezek bonyolultabbak, mint a miénk. </w:t>
-      </w:r>
-      <w:r>
-        <w:rPr>
-          <w:color w:val="FFC000" w:themeColor="accent4"/>
-          <w:lang w:val="hu-HU"/>
-        </w:rPr>
-        <w:t xml:space="preserve">Például </w:t>
-      </w:r>
-      <w:r>
-        <w:rPr>
-          <w:color w:val="FFC000" w:themeColor="accent4"/>
-          <w:lang w:val="hu-HU"/>
-        </w:rPr>
-        <w:t xml:space="preserve">a Facebook események, </w:t>
-      </w:r>
-      <w:r>
-        <w:rPr>
-          <w:color w:val="FFC000" w:themeColor="accent4"/>
-          <w:lang w:val="hu-HU"/>
-        </w:rPr>
-        <w:t>itt</w:t>
-      </w:r>
-      <w:r>
-        <w:rPr>
-          <w:color w:val="FFC000" w:themeColor="accent4"/>
-          <w:lang w:val="hu-HU"/>
-        </w:rPr>
-        <w:t xml:space="preserve"> több probléma is felmerül. Először is ezen keresztül nem lehet egy </w:t>
-      </w:r>
-      <w:r>
-        <w:rPr>
-          <w:color w:val="FFC000" w:themeColor="accent4"/>
-          <w:lang w:val="hu-HU"/>
-        </w:rPr>
-        <w:t>konkrét</w:t>
-      </w:r>
-      <w:r>
-        <w:rPr>
-          <w:color w:val="FFC000" w:themeColor="accent4"/>
-          <w:lang w:val="hu-HU"/>
-        </w:rPr>
-        <w:t xml:space="preserve"> sportra szűrni. Másodszor </w:t>
-      </w:r>
-      <w:r>
-        <w:rPr>
-          <w:color w:val="FFC000" w:themeColor="accent4"/>
-          <w:lang w:val="hu-HU"/>
-        </w:rPr>
-        <w:t xml:space="preserve">ezt senki nem használja sportesemények, csak tömegesemények szervezésére, mivel eredetileg ez a célja. </w:t>
-      </w:r>
-      <w:r>
-        <w:rPr>
-          <w:color w:val="FFC000" w:themeColor="accent4"/>
-          <w:lang w:val="hu-HU"/>
-        </w:rPr>
-        <w:t xml:space="preserve">Ráadásul, ha az ember Facebookon keres sportolási lehetőséget, könnyen el lehet téríteni eredeti céljától a sok poszt és reklám miatt. Egy másik megoldás lehet, hogy mindenkire ráír az ember egyesével, de </w:t>
-      </w:r>
-      <w:r>
-        <w:rPr>
-          <w:color w:val="FFC000" w:themeColor="accent4"/>
-          <w:lang w:val="hu-HU"/>
-        </w:rPr>
-        <w:t xml:space="preserve">ez </w:t>
-      </w:r>
-      <w:r>
-        <w:rPr>
-          <w:color w:val="FFC000" w:themeColor="accent4"/>
-          <w:lang w:val="hu-HU"/>
-        </w:rPr>
-        <w:t xml:space="preserve">fárasztó és </w:t>
-      </w:r>
-      <w:r>
-        <w:rPr>
-          <w:color w:val="FFC000" w:themeColor="accent4"/>
-          <w:lang w:val="hu-HU"/>
-        </w:rPr>
-        <w:t>körülményes</w:t>
-      </w:r>
-      <w:r>
-        <w:rPr>
-          <w:color w:val="FFC000" w:themeColor="accent4"/>
-          <w:lang w:val="hu-HU"/>
-        </w:rPr>
-        <w:t xml:space="preserve">, valamint csak a már </w:t>
-      </w:r>
-      <w:r>
-        <w:rPr>
-          <w:color w:val="FFC000" w:themeColor="accent4"/>
-          <w:lang w:val="hu-HU"/>
-        </w:rPr>
-        <w:t>meglévő</w:t>
-      </w:r>
-      <w:r>
-        <w:rPr>
-          <w:color w:val="FFC000" w:themeColor="accent4"/>
-          <w:lang w:val="hu-HU"/>
-        </w:rPr>
-        <w:t xml:space="preserve"> ismeretségi körödet vonhatod be</w:t>
-      </w:r>
-      <w:r>
-        <w:rPr>
-          <w:color w:val="FFC000" w:themeColor="accent4"/>
-          <w:lang w:val="hu-HU"/>
-        </w:rPr>
-        <w:t>.</w:t>
-      </w:r>
-    </w:p>
-    <w:p>
-      <w:pPr>
-        <w:rPr>
-          <w:color w:val="C45911" w:themeColor="accent2" w:themeShade="BF"/>
-          <w:lang w:val="hu-HU"/>
-        </w:rPr>
-      </w:pPr>
-      <w:r>
-        <w:rPr>
-          <w:color w:val="C45911" w:themeColor="accent2" w:themeShade="BF"/>
-          <w:lang w:val="hu-HU"/>
-        </w:rPr>
-        <w:t>Ez mind szép és jó, de a ti megoldásotok miért jobb, mint ezek?</w:t>
-      </w:r>
-    </w:p>
-    <w:p>
-      <w:pPr>
-        <w:rPr>
-          <w:color w:val="FFC000" w:themeColor="accent4"/>
-          <w:lang w:val="hu-HU"/>
-        </w:rPr>
-      </w:pPr>
-      <w:r>
-        <w:rPr>
-          <w:color w:val="FFC000" w:themeColor="accent4"/>
-          <w:lang w:val="hu-HU"/>
-        </w:rPr>
-        <w:t>Csináltunk egy reklámfilmet ennek bemutatására.</w:t>
-      </w:r>
-    </w:p>
-    <w:p>
-      <w:pPr>
-        <w:rPr>
-          <w:color w:val="00B0F0"/>
-          <w:lang w:val="hu-HU"/>
-        </w:rPr>
-      </w:pPr>
-      <w:r>
-        <w:rPr>
-          <w:color w:val="00B0F0"/>
-          <w:lang w:val="hu-HU"/>
-        </w:rPr>
-        <w:t>Sportolni szeretnél, de nincs kivel?</w:t>
-      </w:r>
-      <w:r>
-        <w:rPr>
-          <w:color w:val="00B0F0"/>
-          <w:lang w:val="hu-HU"/>
-        </w:rPr>
-        <w:br/>
-        <w:t>Mindig kínszenvedés sporttársakat találni?</w:t>
-      </w:r>
-    </w:p>
-    <w:p>
-      <w:pPr>
-        <w:rPr>
-          <w:color w:val="00B0F0"/>
-          <w:lang w:val="hu-HU"/>
-        </w:rPr>
-      </w:pPr>
-      <w:r>
-        <w:rPr>
-          <w:color w:val="00B0F0"/>
-          <w:lang w:val="hu-HU"/>
-        </w:rPr>
-        <w:t>Eleged van az örökös visszautasításból?</w:t>
-      </w:r>
-    </w:p>
-    <w:p>
-      <w:pPr>
-        <w:rPr>
-          <w:color w:val="00B0F0"/>
-          <w:lang w:val="hu-HU"/>
-        </w:rPr>
-      </w:pPr>
-      <w:r>
-        <w:rPr>
-          <w:color w:val="00B0F0"/>
-          <w:lang w:val="hu-HU"/>
-        </w:rPr>
-        <w:t>Tudod, hogy sportolnod kellene az egészséged érdekében, de nincs meg hozzá a megfelelő motivációd?</w:t>
-      </w:r>
-    </w:p>
-    <w:p>
-      <w:pPr>
-        <w:rPr>
-          <w:color w:val="00B0F0"/>
-          <w:lang w:val="hu-HU"/>
-        </w:rPr>
-      </w:pPr>
-      <w:r>
-        <w:rPr>
-          <w:color w:val="00B0F0"/>
-          <w:lang w:val="hu-HU"/>
-        </w:rPr>
-        <w:t>Ha az előbbi kérdésekre igennel válaszoltál, akkor van számodra egy remek hírünk!</w:t>
-      </w:r>
-    </w:p>
-    <w:p>
-      <w:pPr>
-        <w:rPr>
-          <w:color w:val="00B0F0"/>
-          <w:lang w:val="hu-HU"/>
-        </w:rPr>
-      </w:pPr>
-      <w:r>
-        <w:rPr>
-          <w:color w:val="00B0F0"/>
-          <w:lang w:val="hu-HU"/>
-        </w:rPr>
-        <w:t xml:space="preserve">Bemutatjuk a </w:t>
-      </w:r>
-      <w:proofErr w:type="spellStart"/>
-      <w:r>
-        <w:rPr>
-          <w:color w:val="00B0F0"/>
-          <w:lang w:val="hu-HU"/>
-        </w:rPr>
-        <w:t>SporTárs</w:t>
-      </w:r>
-      <w:proofErr w:type="spellEnd"/>
-      <w:r>
-        <w:rPr>
-          <w:color w:val="00B0F0"/>
-          <w:lang w:val="hu-HU"/>
-        </w:rPr>
-        <w:t xml:space="preserve"> alkalmazást. Ez az applikáció alapjaiban fogja megváltoztatni a sportolási szokásaidat.</w:t>
-      </w:r>
-    </w:p>
-    <w:p>
-      <w:pPr>
-        <w:rPr>
-          <w:color w:val="00B0F0"/>
-          <w:lang w:val="hu-HU"/>
-        </w:rPr>
-      </w:pPr>
-      <w:r>
-        <w:rPr>
-          <w:color w:val="00B0F0"/>
-          <w:lang w:val="hu-HU"/>
-        </w:rPr>
-        <w:t>Alkalmazásunk segítségével 24%kal gyorsabban szervezhetsz sporteseményeket, mint nélküle.</w:t>
-      </w:r>
-    </w:p>
-    <w:p>
-      <w:pPr>
-        <w:rPr>
-          <w:color w:val="00B0F0"/>
-          <w:lang w:val="hu-HU"/>
-        </w:rPr>
-      </w:pPr>
-      <w:r>
-        <w:rPr>
-          <w:color w:val="00B0F0"/>
-          <w:lang w:val="hu-HU"/>
-        </w:rPr>
-        <w:t>Valamint a másokkal való sportolás rengeteg előnnyel jár. Felmérésünk szerint 37%kal motiváltabb leszel tőle, jó közösségépítő, új embereket ismerhetsz meg vele és meglátod még sokkal jobban is fogod érezni magad sport közben.</w:t>
-      </w:r>
-    </w:p>
-    <w:p>
-      <w:pPr>
-        <w:rPr>
-          <w:color w:val="00B0F0"/>
-          <w:lang w:val="hu-HU"/>
-        </w:rPr>
-      </w:pPr>
-      <w:r>
-        <w:rPr>
-          <w:color w:val="00B0F0"/>
-          <w:lang w:val="hu-HU"/>
-        </w:rPr>
-        <w:t>Próbáld ki, töltsd le az alkalmazást teljesen ingyen és változtasd meg az életed MOST!</w:t>
-      </w:r>
-    </w:p>
-    <w:p>
-      <w:pPr>
-        <w:rPr>
-          <w:lang w:val="hu-HU"/>
-        </w:rPr>
-      </w:pPr>
-      <w:r>
-        <w:rPr>
-          <w:lang w:val="hu-HU"/>
-        </w:rPr>
-        <w:lastRenderedPageBreak/>
-        <w:t>Fejlesztettünk</w:t>
-      </w:r>
-      <w:r>
-        <w:rPr>
-          <w:lang w:val="hu-HU"/>
-        </w:rPr>
-        <w:t xml:space="preserve"> egy Androidos applikációt</w:t>
-      </w:r>
-      <w:r>
-        <w:rPr>
-          <w:lang w:val="hu-HU"/>
-        </w:rPr>
-        <w:t>, aminek a</w:t>
-      </w:r>
-      <w:r>
-        <w:rPr>
-          <w:lang w:val="hu-HU"/>
-        </w:rPr>
-        <w:t xml:space="preserve"> kezelési felülete </w:t>
-      </w:r>
-      <w:r>
-        <w:rPr>
-          <w:lang w:val="hu-HU"/>
-        </w:rPr>
-        <w:t xml:space="preserve">olyan </w:t>
-      </w:r>
-      <w:r>
-        <w:rPr>
-          <w:lang w:val="hu-HU"/>
-        </w:rPr>
-        <w:t>egyszerű és</w:t>
-      </w:r>
-      <w:r>
-        <w:rPr>
-          <w:lang w:val="hu-HU"/>
-        </w:rPr>
-        <w:t xml:space="preserve"> </w:t>
-      </w:r>
-      <w:r>
-        <w:rPr>
-          <w:lang w:val="hu-HU"/>
-        </w:rPr>
-        <w:t>letisztult</w:t>
-      </w:r>
-      <w:r>
-        <w:rPr>
-          <w:lang w:val="hu-HU"/>
-        </w:rPr>
-        <w:t xml:space="preserve">, </w:t>
-      </w:r>
-      <w:r>
-        <w:rPr>
-          <w:lang w:val="hu-HU"/>
-        </w:rPr>
-        <w:t xml:space="preserve">hogy még a nagyszüleinknek sem okozott nehézséget a használata. </w:t>
-      </w:r>
-      <w:r>
-        <w:rPr>
-          <w:lang w:val="hu-HU"/>
-        </w:rPr>
-        <w:t>Letöltés után a</w:t>
-      </w:r>
-      <w:r>
-        <w:rPr>
-          <w:lang w:val="hu-HU"/>
-        </w:rPr>
-        <w:t xml:space="preserve"> felhasználók </w:t>
-      </w:r>
-      <w:r>
-        <w:rPr>
-          <w:lang w:val="hu-HU"/>
-        </w:rPr>
-        <w:t xml:space="preserve">könnyedén </w:t>
-      </w:r>
-      <w:r>
-        <w:rPr>
-          <w:lang w:val="hu-HU"/>
-        </w:rPr>
-        <w:t xml:space="preserve">regisztrálnak </w:t>
-      </w:r>
-      <w:r>
-        <w:rPr>
-          <w:lang w:val="hu-HU"/>
-        </w:rPr>
-        <w:t>email címükkel</w:t>
-      </w:r>
-      <w:r>
-        <w:rPr>
-          <w:lang w:val="hu-HU"/>
-        </w:rPr>
-        <w:t xml:space="preserve"> vagy Google fiókjukkal, ezután képesek létrehozni</w:t>
-      </w:r>
-      <w:r>
-        <w:rPr>
-          <w:lang w:val="hu-HU"/>
-        </w:rPr>
-        <w:t xml:space="preserve"> eseményeket, csatlakozni másokéhoz és sz</w:t>
-      </w:r>
-      <w:r>
-        <w:rPr>
-          <w:lang w:val="hu-HU"/>
-        </w:rPr>
-        <w:t>ükség esetén</w:t>
-      </w:r>
-      <w:r>
-        <w:rPr>
-          <w:lang w:val="hu-HU"/>
-        </w:rPr>
-        <w:t xml:space="preserve"> akár</w:t>
-      </w:r>
-      <w:r>
-        <w:rPr>
-          <w:lang w:val="hu-HU"/>
-        </w:rPr>
-        <w:t xml:space="preserve"> lemondani azokat. Az eseményeket könnyű megtaláln</w:t>
-      </w:r>
-      <w:r>
-        <w:rPr>
-          <w:lang w:val="hu-HU"/>
-        </w:rPr>
-        <w:t>i</w:t>
-      </w:r>
-      <w:r>
-        <w:rPr>
-          <w:lang w:val="hu-HU"/>
-        </w:rPr>
-        <w:t xml:space="preserve"> </w:t>
-      </w:r>
-      <w:r>
-        <w:rPr>
-          <w:lang w:val="hu-HU"/>
-        </w:rPr>
-        <w:t>a</w:t>
-      </w:r>
-      <w:r>
-        <w:rPr>
-          <w:lang w:val="hu-HU"/>
-        </w:rPr>
-        <w:t xml:space="preserve"> térképen, és még sport</w:t>
-      </w:r>
-      <w:r>
-        <w:rPr>
-          <w:lang w:val="hu-HU"/>
-        </w:rPr>
-        <w:t>ok</w:t>
-      </w:r>
-      <w:r>
-        <w:rPr>
-          <w:lang w:val="hu-HU"/>
-        </w:rPr>
-        <w:t xml:space="preserve"> szerint is lehet szűrni.</w:t>
-      </w:r>
-    </w:p>
-    <w:p>
-      <w:pPr>
-        <w:rPr>
-          <w:color w:val="C45911" w:themeColor="accent2" w:themeShade="BF"/>
-          <w:lang w:val="hu-HU"/>
-        </w:rPr>
-      </w:pPr>
-      <w:r>
-        <w:rPr>
-          <w:color w:val="C45911" w:themeColor="accent2" w:themeShade="BF"/>
-          <w:lang w:val="hu-HU"/>
-        </w:rPr>
-        <w:t xml:space="preserve"> Hogyan fogjátok továbbfejleszteni?</w:t>
-      </w:r>
-    </w:p>
-    <w:p>
-      <w:r>
-        <w:rPr>
-          <w:lang w:val="hu-HU"/>
-        </w:rPr>
-        <w:t xml:space="preserve">Tervezünk még </w:t>
-      </w:r>
-      <w:r>
-        <w:rPr>
-          <w:lang w:val="hu-HU"/>
-        </w:rPr>
-        <w:t xml:space="preserve">komment és </w:t>
-      </w:r>
-      <w:r>
-        <w:rPr>
-          <w:lang w:val="hu-HU"/>
-        </w:rPr>
-        <w:t>chat funkció</w:t>
-      </w:r>
-      <w:r>
-        <w:rPr>
-          <w:lang w:val="hu-HU"/>
-        </w:rPr>
-        <w:t>ka</w:t>
-      </w:r>
-      <w:r>
-        <w:rPr>
-          <w:lang w:val="hu-HU"/>
-        </w:rPr>
-        <w:t>t az események alá és a felhasználók között, hogy a jelentkezők tudjanak kérdezni az esemény létrehozójátó</w:t>
-      </w:r>
-      <w:r>
-        <w:rPr>
-          <w:lang w:val="hu-HU"/>
-        </w:rPr>
-        <w:t xml:space="preserve">l. A jövőben az applikáció értesítéseket is fog küldeni az események előtt megadott idővel. Kérhetünk majd értesítéseket a </w:t>
-      </w:r>
-      <w:proofErr w:type="spellStart"/>
-      <w:r>
-        <w:rPr>
-          <w:lang w:val="hu-HU"/>
-        </w:rPr>
-        <w:t>közelünkben</w:t>
-      </w:r>
-      <w:proofErr w:type="spellEnd"/>
-      <w:r>
-        <w:rPr>
-          <w:lang w:val="hu-HU"/>
-        </w:rPr>
-        <w:t xml:space="preserve"> létrehozott új eseményekről.</w:t>
-      </w:r>
-      <w:r>
-        <w:rPr>
-          <w:lang w:val="hu-HU"/>
-        </w:rPr>
-        <w:t xml:space="preserve"> Pontrendszerrel is szeretnénk </w:t>
-      </w:r>
-      <w:proofErr w:type="spellStart"/>
-      <w:r>
-        <w:rPr>
-          <w:lang w:val="hu-HU"/>
-        </w:rPr>
-        <w:t>játékosítani</w:t>
-      </w:r>
-      <w:proofErr w:type="spellEnd"/>
-      <w:r>
-        <w:rPr>
-          <w:lang w:val="hu-HU"/>
-        </w:rPr>
-        <w:t xml:space="preserve"> az</w:t>
-      </w:r>
-      <w:r>
-        <w:rPr>
-          <w:lang w:val="hu-HU"/>
-        </w:rPr>
-        <w:t xml:space="preserve"> </w:t>
-      </w:r>
-      <w:r>
-        <w:rPr>
-          <w:lang w:val="hu-HU"/>
-        </w:rPr>
-        <w:t xml:space="preserve">alkalmazást, </w:t>
-      </w:r>
-      <w:r>
-        <w:rPr>
-          <w:lang w:val="hu-HU"/>
-        </w:rPr>
-        <w:t>a nagyobb aktivitás érdekében.</w:t>
-      </w:r>
-    </w:p>
-    <w:p>
-      <w:pPr>
-        <w:rPr>
-          <w:color w:val="C45911" w:themeColor="accent2" w:themeShade="BF"/>
-          <w:lang w:val="hu-HU"/>
-        </w:rPr>
-      </w:pPr>
-      <w:r>
-        <w:rPr>
-          <w:color w:val="C45911" w:themeColor="accent2" w:themeShade="BF"/>
-          <w:lang w:val="hu-HU"/>
-        </w:rPr>
-        <w:t>Működik már az alkalmazás?</w:t>
-      </w:r>
-    </w:p>
-    <w:p>
-      <w:pPr>
-        <w:rPr>
-          <w:color w:val="FF0000"/>
-          <w:lang w:val="hu-HU"/>
-        </w:rPr>
-      </w:pPr>
-      <w:r>
-        <w:rPr>
-          <w:color w:val="FF0000"/>
-          <w:lang w:val="hu-HU"/>
-        </w:rPr>
-        <w:t>Igen, már élesben is kipróbáltuk.</w:t>
-      </w:r>
-      <w:r>
-        <w:rPr>
-          <w:color w:val="FF0000"/>
-          <w:lang w:val="hu-HU"/>
-        </w:rPr>
-        <w:t xml:space="preserve"> Mindenki megkérte saját ismerőseit, hogy töltsék le az alkalmazást és szerveztünk velük egy túrát a Mátrába.</w:t>
-      </w:r>
-      <w:r>
-        <w:rPr>
-          <w:color w:val="FF0000"/>
-          <w:lang w:val="hu-HU"/>
-        </w:rPr>
-        <w:t xml:space="preserve"> A </w:t>
-      </w:r>
-      <w:r>
-        <w:rPr>
-          <w:color w:val="FF0000"/>
-          <w:lang w:val="hu-HU"/>
-        </w:rPr>
-        <w:t>program</w:t>
-      </w:r>
-      <w:r>
-        <w:rPr>
-          <w:color w:val="FF0000"/>
-          <w:lang w:val="hu-HU"/>
-        </w:rPr>
-        <w:t xml:space="preserve"> részleteit teljes egészében ezen az alkalmazáson keresztül beszéltük meg és semmilyen egyéb kommunikációs csatornát nem használtunk. </w:t>
-      </w:r>
-    </w:p>
-    <w:p>
-      <w:pPr>
-        <w:rPr>
-          <w:color w:val="C45911" w:themeColor="accent2" w:themeShade="BF"/>
-        </w:rPr>
-      </w:pPr>
-      <w:r>
-        <w:rPr>
-          <w:color w:val="C45911" w:themeColor="accent2" w:themeShade="BF"/>
-          <w:lang w:val="hu-HU"/>
-        </w:rPr>
-        <w:t>Ezt mind magatoktól sikerült megcsinálni?</w:t>
-      </w:r>
-    </w:p>
-    <w:p>
-      <w:pPr>
-        <w:rPr>
-          <w:color w:val="FF0000"/>
-          <w:lang w:val="hu-HU"/>
-        </w:rPr>
-      </w:pPr>
-      <w:r>
-        <w:rPr>
-          <w:color w:val="FF0000"/>
-          <w:lang w:val="hu-HU"/>
-        </w:rPr>
-        <w:t>A kutatásaink során rengeteg szakértő és konkurens csapat segítségét kaptuk. Többek között egy amerikai és egy román FLL csapattal is beszéltünk. Mindannyiuktól nagyon értékes visszajelzéseket és ötleteket kaptunk. Eze</w:t>
-      </w:r>
-      <w:r>
-        <w:rPr>
-          <w:color w:val="FF0000"/>
-          <w:lang w:val="hu-HU"/>
-        </w:rPr>
-        <w:t xml:space="preserve">ken a képeken </w:t>
-      </w:r>
-      <w:r>
-        <w:rPr>
-          <w:color w:val="FF0000"/>
-          <w:lang w:val="hu-HU"/>
-        </w:rPr>
-        <w:t>látszik, hogy a sok visszajelzésükből melyiket valósítottuk meg.</w:t>
-      </w:r>
-    </w:p>
-    <w:p>
-      <w:pPr>
-        <w:rPr>
-          <w:color w:val="C45911" w:themeColor="accent2" w:themeShade="BF"/>
-          <w:lang w:val="hu-HU"/>
-        </w:rPr>
-      </w:pPr>
-      <w:r>
-        <w:rPr>
-          <w:color w:val="C45911" w:themeColor="accent2" w:themeShade="BF"/>
-          <w:lang w:val="hu-HU"/>
-        </w:rPr>
-        <w:t>Teljesen lenyűgöztetek, azonnal befektetek!!!!</w:t>
       </w:r>
     </w:p>
     <w:sectPr>

</xml_diff>

<commit_message>
Work of 5. 25
</commit_message>
<xml_diff>
--- a/kutatás/szövegkönyv 2021.docx
+++ b/kutatás/szövegkönyv 2021.docx
@@ -152,7 +152,23 @@
           <w:color w:val="92D050"/>
           <w:lang w:val="hu-HU"/>
         </w:rPr>
-        <w:t xml:space="preserve">Mi vagyunk a SAPka </w:t>
+        <w:t xml:space="preserve">Mi vagyunk a </w:t>
+      </w:r>
+      <w:proofErr w:type="spellStart"/>
+      <w:r>
+        <w:rPr>
+          <w:color w:val="92D050"/>
+          <w:lang w:val="hu-HU"/>
+        </w:rPr>
+        <w:t>SAPka</w:t>
+      </w:r>
+      <w:proofErr w:type="spellEnd"/>
+      <w:r>
+        <w:rPr>
+          <w:color w:val="92D050"/>
+          <w:lang w:val="hu-HU"/>
+        </w:rPr>
+        <w:t xml:space="preserve"> </w:t>
       </w:r>
       <w:r>
         <w:rPr>
@@ -1102,7 +1118,23 @@
           <w:color w:val="00B0F0"/>
           <w:lang w:val="hu-HU"/>
         </w:rPr>
-        <w:t>Bemutatjuk a SporTárs alkalmazást. Ez az applikáció alapjaiban fogja megváltoztatni a sportolási szokásaidat.</w:t>
+        <w:t xml:space="preserve">Bemutatjuk a </w:t>
+      </w:r>
+      <w:proofErr w:type="spellStart"/>
+      <w:r>
+        <w:rPr>
+          <w:color w:val="00B0F0"/>
+          <w:lang w:val="hu-HU"/>
+        </w:rPr>
+        <w:t>SporTárs</w:t>
+      </w:r>
+      <w:proofErr w:type="spellEnd"/>
+      <w:r>
+        <w:rPr>
+          <w:color w:val="00B0F0"/>
+          <w:lang w:val="hu-HU"/>
+        </w:rPr>
+        <w:t xml:space="preserve"> alkalmazást. Ez az applikáció alapjaiban fogja megváltoztatni a sportolási szokásaidat.</w:t>
       </w:r>
     </w:p>
     <w:p>
@@ -1129,8 +1161,17 @@
           <w:color w:val="00B0F0"/>
           <w:lang w:val="hu-HU"/>
         </w:rPr>
-        <w:t>gyorsabban szervezhetsz sporteseményeket, mint nélküle</w:t>
-      </w:r>
+        <w:t xml:space="preserve">gyorsabban szervezhetsz sporteseményeket, mint </w:t>
+      </w:r>
+      <w:proofErr w:type="spellStart"/>
+      <w:r>
+        <w:rPr>
+          <w:color w:val="00B0F0"/>
+          <w:lang w:val="hu-HU"/>
+        </w:rPr>
+        <w:t>nélküle</w:t>
+      </w:r>
+      <w:proofErr w:type="spellEnd"/>
       <w:r>
         <w:rPr>
           <w:color w:val="00B0F0"/>
@@ -1193,6 +1234,7 @@
         </w:rPr>
         <w:t xml:space="preserve">al </w:t>
       </w:r>
+      <w:proofErr w:type="spellStart"/>
       <w:r>
         <w:rPr>
           <w:color w:val="00B0F0"/>
@@ -1200,6 +1242,7 @@
         </w:rPr>
         <w:t>motiváltabb</w:t>
       </w:r>
+      <w:proofErr w:type="spellEnd"/>
       <w:r>
         <w:rPr>
           <w:color w:val="00B0F0"/>
@@ -1471,79 +1514,252 @@
         <w:rPr>
           <w:lang w:val="hu-HU"/>
         </w:rPr>
+        <w:t>.</w:t>
+      </w:r>
+      <w:r>
+        <w:rPr>
+          <w:lang w:val="hu-HU"/>
+        </w:rPr>
+        <w:t xml:space="preserve"> </w:t>
+      </w:r>
+      <w:r>
+        <w:rPr>
+          <w:lang w:val="hu-HU"/>
+        </w:rPr>
+        <w:t>A</w:t>
+      </w:r>
+      <w:r>
+        <w:rPr>
+          <w:lang w:val="hu-HU"/>
+        </w:rPr>
+        <w:t xml:space="preserve"> letöltés után </w:t>
+      </w:r>
+      <w:r>
+        <w:rPr>
+          <w:lang w:val="hu-HU"/>
+        </w:rPr>
+        <w:t>a</w:t>
+      </w:r>
+      <w:r>
+        <w:rPr>
+          <w:lang w:val="hu-HU"/>
+        </w:rPr>
+        <w:t xml:space="preserve"> felhasználók </w:t>
+      </w:r>
+      <w:r>
+        <w:rPr>
+          <w:lang w:val="hu-HU"/>
+        </w:rPr>
+        <w:t xml:space="preserve">könnyedén </w:t>
+      </w:r>
+      <w:r>
+        <w:rPr>
+          <w:lang w:val="hu-HU"/>
+        </w:rPr>
+        <w:t xml:space="preserve">regisztrálnak </w:t>
+      </w:r>
+      <w:r>
+        <w:rPr>
+          <w:lang w:val="hu-HU"/>
+        </w:rPr>
+        <w:t>email címükke</w:t>
+      </w:r>
+      <w:r>
+        <w:rPr>
+          <w:lang w:val="hu-HU"/>
+        </w:rPr>
+        <w:t>l</w:t>
+      </w:r>
+      <w:r>
+        <w:rPr>
+          <w:lang w:val="hu-HU"/>
+        </w:rPr>
         <w:t xml:space="preserve">. </w:t>
       </w:r>
-      <w:r>
-        <w:rPr>
-          <w:lang w:val="hu-HU"/>
-        </w:rPr>
-        <w:t>Letöltés után a</w:t>
-      </w:r>
-      <w:r>
-        <w:rPr>
-          <w:lang w:val="hu-HU"/>
-        </w:rPr>
-        <w:t xml:space="preserve"> felhasználók </w:t>
-      </w:r>
-      <w:r>
-        <w:rPr>
-          <w:lang w:val="hu-HU"/>
-        </w:rPr>
-        <w:t xml:space="preserve">könnyedén </w:t>
-      </w:r>
-      <w:r>
-        <w:rPr>
-          <w:lang w:val="hu-HU"/>
-        </w:rPr>
-        <w:t xml:space="preserve">regisztrálnak </w:t>
-      </w:r>
-      <w:r>
-        <w:rPr>
-          <w:lang w:val="hu-HU"/>
-        </w:rPr>
-        <w:t>email címükke</w:t>
-      </w:r>
-      <w:r>
-        <w:rPr>
-          <w:lang w:val="hu-HU"/>
-        </w:rPr>
-        <w:t>l</w:t>
-      </w:r>
-      <w:r>
-        <w:rPr>
-          <w:lang w:val="hu-HU"/>
-        </w:rPr>
-        <w:t>,</w:t>
-      </w:r>
-      <w:r>
-        <w:rPr>
-          <w:lang w:val="hu-HU"/>
-        </w:rPr>
-        <w:t xml:space="preserve"> ezután képesek</w:t>
-      </w:r>
-      <w:r>
-        <w:rPr>
-          <w:lang w:val="hu-HU"/>
-        </w:rPr>
-        <w:t xml:space="preserve"> létrehozni</w:t>
-      </w:r>
-      <w:r>
-        <w:rPr>
-          <w:lang w:val="hu-HU"/>
-        </w:rPr>
-        <w:t xml:space="preserve"> eseményeket</w:t>
-      </w:r>
-      <w:r>
-        <w:rPr>
-          <w:lang w:val="hu-HU"/>
-        </w:rPr>
-        <w:t>, cs</w:t>
-      </w:r>
-      <w:r>
-        <w:rPr>
-          <w:lang w:val="hu-HU"/>
-        </w:rPr>
-        <w:t>atlakozni másokéhoz és sz</w:t>
+      <w:proofErr w:type="spellStart"/>
+      <w:r>
+        <w:rPr>
+          <w:lang w:val="hu-HU"/>
+        </w:rPr>
+        <w:t>Jelszavaikat</w:t>
+      </w:r>
+      <w:proofErr w:type="spellEnd"/>
+      <w:r>
+        <w:rPr>
+          <w:lang w:val="hu-HU"/>
+        </w:rPr>
+        <w:t xml:space="preserve"> </w:t>
+      </w:r>
+      <w:r>
+        <w:rPr>
+          <w:lang w:val="hu-HU"/>
+        </w:rPr>
+        <w:t xml:space="preserve">a </w:t>
+      </w:r>
+      <w:proofErr w:type="spellStart"/>
+      <w:r>
+        <w:rPr>
+          <w:lang w:val="hu-HU"/>
+        </w:rPr>
+        <w:t>Firebase</w:t>
+      </w:r>
+      <w:proofErr w:type="spellEnd"/>
+      <w:r>
+        <w:rPr>
+          <w:lang w:val="hu-HU"/>
+        </w:rPr>
+        <w:t xml:space="preserve"> </w:t>
+      </w:r>
+      <w:proofErr w:type="spellStart"/>
+      <w:r>
+        <w:rPr>
+          <w:lang w:val="hu-HU"/>
+        </w:rPr>
+        <w:t>Authentication</w:t>
+      </w:r>
+      <w:proofErr w:type="spellEnd"/>
+      <w:r>
+        <w:rPr>
+          <w:lang w:val="hu-HU"/>
+        </w:rPr>
+        <w:t xml:space="preserve"> nevű szolgáltatáson</w:t>
+      </w:r>
+      <w:r>
+        <w:rPr>
+          <w:lang w:val="hu-HU"/>
+        </w:rPr>
+        <w:t xml:space="preserve"> keresztül kezeljük</w:t>
+      </w:r>
+      <w:r>
+        <w:rPr>
+          <w:lang w:val="hu-HU"/>
+        </w:rPr>
+        <w:t xml:space="preserve"> a maximális biztonságuk érdekében</w:t>
+      </w:r>
+      <w:r>
+        <w:rPr>
+          <w:lang w:val="hu-HU"/>
+        </w:rPr>
+        <w:t>.</w:t>
+      </w:r>
+      <w:r>
+        <w:rPr>
+          <w:lang w:val="hu-HU"/>
+        </w:rPr>
+        <w:t xml:space="preserve"> </w:t>
+      </w:r>
+      <w:r>
+        <w:rPr>
+          <w:lang w:val="hu-HU"/>
+        </w:rPr>
+        <w:t xml:space="preserve">Ezután képesek létrehozni </w:t>
+      </w:r>
+      <w:r>
+        <w:rPr>
+          <w:lang w:val="hu-HU"/>
+        </w:rPr>
+        <w:t xml:space="preserve">eseményeket, melyek adatait egy </w:t>
+      </w:r>
+      <w:proofErr w:type="spellStart"/>
+      <w:r>
+        <w:rPr>
+          <w:lang w:val="hu-HU"/>
+        </w:rPr>
+        <w:t>Airtable</w:t>
+      </w:r>
+      <w:proofErr w:type="spellEnd"/>
+      <w:r>
+        <w:rPr>
+          <w:lang w:val="hu-HU"/>
+        </w:rPr>
+        <w:t xml:space="preserve"> táblázatban tároljuk, amit szinkronizálunk a felhasználók között. </w:t>
+      </w:r>
+    </w:p>
+    <w:p>
+      <w:pPr>
+        <w:rPr>
+          <w:lang w:val="hu-HU"/>
+        </w:rPr>
+      </w:pPr>
+      <w:r>
+        <w:rPr>
+          <w:lang w:val="hu-HU"/>
+        </w:rPr>
+        <w:t>Az alkalmazásba be</w:t>
+      </w:r>
+      <w:r>
+        <w:rPr>
+          <w:lang w:val="hu-HU"/>
+        </w:rPr>
+        <w:t xml:space="preserve">ágyazott </w:t>
+      </w:r>
+      <w:r>
+        <w:rPr>
+          <w:lang w:val="hu-HU"/>
+        </w:rPr>
+        <w:t xml:space="preserve">Google </w:t>
+      </w:r>
+      <w:proofErr w:type="spellStart"/>
+      <w:r>
+        <w:rPr>
+          <w:lang w:val="hu-HU"/>
+        </w:rPr>
+        <w:t>Maps</w:t>
+      </w:r>
+      <w:proofErr w:type="spellEnd"/>
+      <w:r>
+        <w:rPr>
+          <w:lang w:val="hu-HU"/>
+        </w:rPr>
+        <w:t>-en</w:t>
+      </w:r>
+      <w:r>
+        <w:rPr>
+          <w:lang w:val="hu-HU"/>
+        </w:rPr>
+        <w:t xml:space="preserve"> láthatják a közelben lévő eseményeket, amiket sportok szerint is lehet szűrni, az eseményeket piros jelölők mutatják, ezek</w:t>
+      </w:r>
+      <w:r>
+        <w:rPr>
+          <w:lang w:val="hu-HU"/>
+        </w:rPr>
+        <w:t>re</w:t>
+      </w:r>
+      <w:r>
+        <w:rPr>
+          <w:lang w:val="hu-HU"/>
+        </w:rPr>
+        <w:t xml:space="preserve"> rákattintva több információt kaphatunk az eseményekről, c</w:t>
+      </w:r>
+      <w:r>
+        <w:rPr>
+          <w:lang w:val="hu-HU"/>
+        </w:rPr>
+        <w:t>satlakozhat</w:t>
+      </w:r>
+      <w:r>
+        <w:rPr>
+          <w:lang w:val="hu-HU"/>
+        </w:rPr>
+        <w:t>unk</w:t>
+      </w:r>
+      <w:r>
+        <w:rPr>
+          <w:lang w:val="hu-HU"/>
+        </w:rPr>
+        <w:t xml:space="preserve"> </w:t>
+      </w:r>
+      <w:r>
+        <w:rPr>
+          <w:lang w:val="hu-HU"/>
+        </w:rPr>
+        <w:t>hozzájuk</w:t>
+      </w:r>
+      <w:r>
+        <w:rPr>
+          <w:lang w:val="hu-HU"/>
+        </w:rPr>
+        <w:t>, és sz</w:t>
       </w:r>
       <w:r>
         <w:rPr>
@@ -1555,13 +1771,124 @@
         <w:rPr>
           <w:lang w:val="hu-HU"/>
         </w:rPr>
-        <w:t xml:space="preserve"> akár</w:t>
-      </w:r>
-      <w:r>
-        <w:rPr>
-          <w:lang w:val="hu-HU"/>
-        </w:rPr>
-        <w:t xml:space="preserve"> lemondani azokat</w:t>
+        <w:t xml:space="preserve"> le is mondhatj</w:t>
+      </w:r>
+      <w:r>
+        <w:rPr>
+          <w:lang w:val="hu-HU"/>
+        </w:rPr>
+        <w:t>u</w:t>
+      </w:r>
+      <w:r>
+        <w:rPr>
+          <w:lang w:val="hu-HU"/>
+        </w:rPr>
+        <w:t>k azokat.</w:t>
+      </w:r>
+      <w:r>
+        <w:rPr>
+          <w:lang w:val="hu-HU"/>
+        </w:rPr>
+        <w:t xml:space="preserve"> </w:t>
+      </w:r>
+      <w:r>
+        <w:rPr>
+          <w:lang w:val="hu-HU"/>
+        </w:rPr>
+        <w:t xml:space="preserve">A verseny előző fordulója óta sokat </w:t>
+      </w:r>
+      <w:r>
+        <w:rPr>
+          <w:lang w:val="hu-HU"/>
+        </w:rPr>
+        <w:t>dolgoztunk</w:t>
+      </w:r>
+      <w:r>
+        <w:rPr>
+          <w:lang w:val="hu-HU"/>
+        </w:rPr>
+        <w:t>, most már a</w:t>
+      </w:r>
+      <w:r>
+        <w:rPr>
+          <w:lang w:val="hu-HU"/>
+        </w:rPr>
+        <w:t xml:space="preserve"> felhasználók fel tudnak iratkozni bizonyos sporttípusokra, ezután az új eseményekről </w:t>
+      </w:r>
+      <w:r>
+        <w:rPr>
+          <w:lang w:val="hu-HU"/>
+        </w:rPr>
+        <w:t xml:space="preserve">tartózkodási helyük </w:t>
+      </w:r>
+      <w:r>
+        <w:rPr>
+          <w:lang w:val="hu-HU"/>
+        </w:rPr>
+        <w:t>30 km-es körzet</w:t>
+      </w:r>
+      <w:r>
+        <w:rPr>
+          <w:lang w:val="hu-HU"/>
+        </w:rPr>
+        <w:t>é</w:t>
+      </w:r>
+      <w:r>
+        <w:rPr>
+          <w:lang w:val="hu-HU"/>
+        </w:rPr>
+        <w:t xml:space="preserve">ben </w:t>
+      </w:r>
+      <w:proofErr w:type="spellStart"/>
+      <w:r>
+        <w:rPr>
+          <w:lang w:val="hu-HU"/>
+        </w:rPr>
+        <w:t>Push</w:t>
+      </w:r>
+      <w:proofErr w:type="spellEnd"/>
+      <w:r>
+        <w:rPr>
+          <w:lang w:val="hu-HU"/>
+        </w:rPr>
+        <w:t xml:space="preserve"> értesítést kapnak az eszközükön.</w:t>
+      </w:r>
+      <w:r>
+        <w:t xml:space="preserve"> Az </w:t>
+      </w:r>
+      <w:r>
+        <w:rPr>
+          <w:lang w:val="hu-HU"/>
+        </w:rPr>
+        <w:t xml:space="preserve">értesítéseket a </w:t>
+      </w:r>
+      <w:proofErr w:type="spellStart"/>
+      <w:r>
+        <w:rPr>
+          <w:lang w:val="hu-HU"/>
+        </w:rPr>
+        <w:t>One</w:t>
+      </w:r>
+      <w:proofErr w:type="spellEnd"/>
+      <w:r>
+        <w:rPr>
+          <w:lang w:val="hu-HU"/>
+        </w:rPr>
+        <w:t xml:space="preserve"> </w:t>
+      </w:r>
+      <w:proofErr w:type="spellStart"/>
+      <w:r>
+        <w:rPr>
+          <w:lang w:val="hu-HU"/>
+        </w:rPr>
+        <w:t>Signal-on</w:t>
+      </w:r>
+      <w:proofErr w:type="spellEnd"/>
+      <w:r>
+        <w:rPr>
+          <w:lang w:val="hu-HU"/>
+        </w:rPr>
+        <w:t xml:space="preserve"> keresztül juttatjuk el a felhasználóhoz</w:t>
       </w:r>
       <w:r>
         <w:rPr>
@@ -1569,17 +1896,110 @@
         </w:rPr>
         <w:t>.</w:t>
       </w:r>
-      <w:r>
-        <w:rPr>
-          <w:lang w:val="hu-HU"/>
-        </w:rPr>
-        <w:t xml:space="preserve"> Az eseményeket könnyű megtaláln</w:t>
-      </w:r>
-      <w:r>
-        <w:rPr>
-          <w:lang w:val="hu-HU"/>
-        </w:rPr>
-        <w:t>i</w:t>
+    </w:p>
+    <w:p>
+      <w:pPr>
+        <w:rPr>
+          <w:color w:val="C45911" w:themeColor="accent2" w:themeShade="BF"/>
+          <w:lang w:val="hu-HU"/>
+        </w:rPr>
+      </w:pPr>
+      <w:r>
+        <w:rPr>
+          <w:color w:val="C45911" w:themeColor="accent2" w:themeShade="BF"/>
+          <w:lang w:val="hu-HU"/>
+        </w:rPr>
+        <w:t>-</w:t>
+      </w:r>
+      <w:r>
+        <w:rPr>
+          <w:color w:val="C45911" w:themeColor="accent2" w:themeShade="BF"/>
+          <w:lang w:val="hu-HU"/>
+        </w:rPr>
+        <w:t xml:space="preserve"> Hogyan </w:t>
+      </w:r>
+      <w:r>
+        <w:rPr>
+          <w:color w:val="C45911" w:themeColor="accent2" w:themeShade="BF"/>
+          <w:lang w:val="hu-HU"/>
+        </w:rPr>
+        <w:t>fogjátok továbbfejleszteni</w:t>
+      </w:r>
+      <w:r>
+        <w:rPr>
+          <w:color w:val="C45911" w:themeColor="accent2" w:themeShade="BF"/>
+          <w:lang w:val="hu-HU"/>
+        </w:rPr>
+        <w:t>?</w:t>
+      </w:r>
+    </w:p>
+    <w:p>
+      <w:r>
+        <w:rPr>
+          <w:lang w:val="hu-HU"/>
+        </w:rPr>
+        <w:lastRenderedPageBreak/>
+        <w:t>--</w:t>
+      </w:r>
+      <w:r>
+        <w:rPr>
+          <w:lang w:val="hu-HU"/>
+        </w:rPr>
+        <w:t>T</w:t>
+      </w:r>
+      <w:r>
+        <w:rPr>
+          <w:lang w:val="hu-HU"/>
+        </w:rPr>
+        <w:t xml:space="preserve">ervezünk </w:t>
+      </w:r>
+      <w:r>
+        <w:rPr>
+          <w:lang w:val="hu-HU"/>
+        </w:rPr>
+        <w:t xml:space="preserve">még </w:t>
+      </w:r>
+      <w:r>
+        <w:rPr>
+          <w:lang w:val="hu-HU"/>
+        </w:rPr>
+        <w:t xml:space="preserve">komment és </w:t>
+      </w:r>
+      <w:r>
+        <w:rPr>
+          <w:lang w:val="hu-HU"/>
+        </w:rPr>
+        <w:t>chat funkció</w:t>
+      </w:r>
+      <w:r>
+        <w:rPr>
+          <w:lang w:val="hu-HU"/>
+        </w:rPr>
+        <w:t>ka</w:t>
+      </w:r>
+      <w:r>
+        <w:rPr>
+          <w:lang w:val="hu-HU"/>
+        </w:rPr>
+        <w:t>t az események alá</w:t>
+      </w:r>
+      <w:r>
+        <w:rPr>
+          <w:lang w:val="hu-HU"/>
+        </w:rPr>
+        <w:t xml:space="preserve"> és a felhasználók között</w:t>
+      </w:r>
+      <w:r>
+        <w:rPr>
+          <w:lang w:val="hu-HU"/>
+        </w:rPr>
+        <w:t>, hogy a jelentkezők tudjanak kérdezni az esemény létrehozójátó</w:t>
+      </w:r>
+      <w:r>
+        <w:rPr>
+          <w:lang w:val="hu-HU"/>
+        </w:rPr>
+        <w:t>l.</w:t>
       </w:r>
       <w:r>
         <w:rPr>
@@ -1591,25 +2011,21 @@
         <w:rPr>
           <w:lang w:val="hu-HU"/>
         </w:rPr>
-        <w:t>a</w:t>
-      </w:r>
-      <w:r>
-        <w:rPr>
-          <w:lang w:val="hu-HU"/>
-        </w:rPr>
-        <w:t xml:space="preserve"> térképen, és még </w:t>
-      </w:r>
-      <w:r>
-        <w:rPr>
-          <w:lang w:val="hu-HU"/>
-        </w:rPr>
-        <w:t>sport</w:t>
-      </w:r>
-      <w:r>
-        <w:rPr>
-          <w:lang w:val="hu-HU"/>
-        </w:rPr>
-        <w:t>ok</w:t>
+        <w:t xml:space="preserve">Pontrendszerrel is szeretnénk </w:t>
+      </w:r>
+      <w:proofErr w:type="spellStart"/>
+      <w:r>
+        <w:rPr>
+          <w:lang w:val="hu-HU"/>
+        </w:rPr>
+        <w:t>játékosítani</w:t>
+      </w:r>
+      <w:proofErr w:type="spellEnd"/>
+      <w:r>
+        <w:rPr>
+          <w:lang w:val="hu-HU"/>
+        </w:rPr>
+        <w:t xml:space="preserve"> az</w:t>
       </w:r>
       <w:r>
         <w:rPr>
@@ -1621,13 +2037,27 @@
         <w:rPr>
           <w:lang w:val="hu-HU"/>
         </w:rPr>
-        <w:t>szerint is lehet</w:t>
-      </w:r>
-      <w:r>
-        <w:rPr>
-          <w:lang w:val="hu-HU"/>
-        </w:rPr>
-        <w:t xml:space="preserve"> szűrni.</w:t>
+        <w:t xml:space="preserve">alkalmazást, </w:t>
+      </w:r>
+      <w:r>
+        <w:rPr>
+          <w:lang w:val="hu-HU"/>
+        </w:rPr>
+        <w:t>a nagyobb aktivitás érdekében.</w:t>
+      </w:r>
+    </w:p>
+    <w:p>
+      <w:pPr>
+        <w:pStyle w:val="Cmsor1"/>
+        <w:rPr>
+          <w:lang w:val="hu-HU"/>
+        </w:rPr>
+      </w:pPr>
+      <w:r>
+        <w:rPr>
+          <w:lang w:val="hu-HU"/>
+        </w:rPr>
+        <w:t>Megosztás</w:t>
       </w:r>
     </w:p>
     <w:p>
@@ -1642,6 +2072,126 @@
           <w:color w:val="C45911" w:themeColor="accent2" w:themeShade="BF"/>
           <w:lang w:val="hu-HU"/>
         </w:rPr>
+        <w:t>-Működik már az alkalmazás?</w:t>
+      </w:r>
+    </w:p>
+    <w:p>
+      <w:pPr>
+        <w:rPr>
+          <w:color w:val="FF0000"/>
+          <w:lang w:val="hu-HU"/>
+        </w:rPr>
+      </w:pPr>
+      <w:r>
+        <w:rPr>
+          <w:color w:val="FF0000"/>
+          <w:lang w:val="hu-HU"/>
+        </w:rPr>
+        <w:t xml:space="preserve">--Igen, </w:t>
+      </w:r>
+      <w:r>
+        <w:rPr>
+          <w:color w:val="FF0000"/>
+          <w:lang w:val="hu-HU"/>
+        </w:rPr>
+        <w:t xml:space="preserve">már élesben </w:t>
+      </w:r>
+      <w:r>
+        <w:rPr>
+          <w:color w:val="FF0000"/>
+          <w:lang w:val="hu-HU"/>
+        </w:rPr>
+        <w:t xml:space="preserve">is </w:t>
+      </w:r>
+      <w:r>
+        <w:rPr>
+          <w:color w:val="FF0000"/>
+          <w:lang w:val="hu-HU"/>
+        </w:rPr>
+        <w:t>kipróbáltuk.</w:t>
+      </w:r>
+      <w:r>
+        <w:rPr>
+          <w:color w:val="FF0000"/>
+          <w:lang w:val="hu-HU"/>
+        </w:rPr>
+        <w:t xml:space="preserve"> </w:t>
+      </w:r>
+      <w:r>
+        <w:rPr>
+          <w:color w:val="FF0000"/>
+          <w:lang w:val="hu-HU"/>
+        </w:rPr>
+        <w:t xml:space="preserve">Mindenki megkérte saját ismerőseit, hogy töltsék le az alkalmazást </w:t>
+      </w:r>
+      <w:r>
+        <w:rPr>
+          <w:color w:val="FF0000"/>
+          <w:lang w:val="hu-HU"/>
+        </w:rPr>
+        <w:t>és szerveztünk velük egy túrát a Mátrába.</w:t>
+      </w:r>
+      <w:r>
+        <w:rPr>
+          <w:color w:val="FF0000"/>
+          <w:lang w:val="hu-HU"/>
+        </w:rPr>
+        <w:t xml:space="preserve"> A </w:t>
+      </w:r>
+      <w:r>
+        <w:rPr>
+          <w:color w:val="FF0000"/>
+          <w:lang w:val="hu-HU"/>
+        </w:rPr>
+        <w:t>program</w:t>
+      </w:r>
+      <w:r>
+        <w:rPr>
+          <w:color w:val="FF0000"/>
+          <w:lang w:val="hu-HU"/>
+        </w:rPr>
+        <w:t xml:space="preserve"> részleteit teljes egészében ezen az alkalmazáson </w:t>
+      </w:r>
+      <w:r>
+        <w:rPr>
+          <w:color w:val="FF0000"/>
+          <w:lang w:val="hu-HU"/>
+        </w:rPr>
+        <w:t xml:space="preserve">keresztül beszéltük meg és semmilyen egyéb kommunikációs csatornát nem </w:t>
+      </w:r>
+      <w:r>
+        <w:rPr>
+          <w:color w:val="FF0000"/>
+          <w:lang w:val="hu-HU"/>
+        </w:rPr>
+        <w:t>használtun</w:t>
+      </w:r>
+      <w:r>
+        <w:rPr>
+          <w:color w:val="FF0000"/>
+          <w:lang w:val="hu-HU"/>
+        </w:rPr>
+        <w:t>k</w:t>
+      </w:r>
+      <w:r>
+        <w:rPr>
+          <w:color w:val="FF0000"/>
+          <w:lang w:val="hu-HU"/>
+        </w:rPr>
+        <w:t xml:space="preserve">. </w:t>
+      </w:r>
+    </w:p>
+    <w:p>
+      <w:pPr>
+        <w:rPr>
+          <w:color w:val="C45911" w:themeColor="accent2" w:themeShade="BF"/>
+        </w:rPr>
+      </w:pPr>
+      <w:r>
+        <w:rPr>
+          <w:color w:val="C45911" w:themeColor="accent2" w:themeShade="BF"/>
+          <w:lang w:val="hu-HU"/>
+        </w:rPr>
         <w:t>-</w:t>
       </w:r>
       <w:r>
@@ -1649,443 +2199,201 @@
           <w:color w:val="C45911" w:themeColor="accent2" w:themeShade="BF"/>
           <w:lang w:val="hu-HU"/>
         </w:rPr>
-        <w:t xml:space="preserve"> Hogyan </w:t>
+        <w:t>Ezt mind magatoktól sikerült megcsinálni?</w:t>
       </w:r>
       <w:r>
         <w:rPr>
           <w:color w:val="C45911" w:themeColor="accent2" w:themeShade="BF"/>
           <w:lang w:val="hu-HU"/>
         </w:rPr>
-        <w:t>fogjátok továbbfejleszteni</w:t>
+        <w:t xml:space="preserve"> </w:t>
       </w:r>
       <w:r>
         <w:rPr>
           <w:color w:val="C45911" w:themeColor="accent2" w:themeShade="BF"/>
-          <w:lang w:val="hu-HU"/>
-        </w:rPr>
-        <w:t>?</w:t>
-      </w:r>
-    </w:p>
-    <w:p>
-      <w:r>
-        <w:rPr>
+        </w:rPr>
+        <w:t>&lt;</w:t>
+      </w:r>
+      <w:proofErr w:type="spellStart"/>
+      <w:r>
+        <w:rPr>
+          <w:color w:val="C45911" w:themeColor="accent2" w:themeShade="BF"/>
+        </w:rPr>
+        <w:t>Elképedve</w:t>
+      </w:r>
+      <w:proofErr w:type="spellEnd"/>
+      <w:r>
+        <w:rPr>
+          <w:color w:val="C45911" w:themeColor="accent2" w:themeShade="BF"/>
+        </w:rPr>
+        <w:t>&gt;</w:t>
+      </w:r>
+    </w:p>
+    <w:p>
+      <w:pPr>
+        <w:rPr>
+          <w:color w:val="FF0000"/>
+          <w:lang w:val="hu-HU"/>
+        </w:rPr>
+      </w:pPr>
+      <w:r>
+        <w:rPr>
+          <w:color w:val="FF0000"/>
           <w:lang w:val="hu-HU"/>
         </w:rPr>
         <w:t>--</w:t>
       </w:r>
       <w:r>
         <w:rPr>
-          <w:lang w:val="hu-HU"/>
-        </w:rPr>
-        <w:t>T</w:t>
-      </w:r>
-      <w:r>
-        <w:rPr>
-          <w:lang w:val="hu-HU"/>
-        </w:rPr>
-        <w:t xml:space="preserve">ervezünk </w:t>
-      </w:r>
-      <w:r>
-        <w:rPr>
-          <w:lang w:val="hu-HU"/>
-        </w:rPr>
-        <w:t xml:space="preserve">még </w:t>
-      </w:r>
-      <w:r>
-        <w:rPr>
-          <w:lang w:val="hu-HU"/>
-        </w:rPr>
-        <w:t xml:space="preserve">komment és </w:t>
-      </w:r>
-      <w:r>
-        <w:rPr>
-          <w:lang w:val="hu-HU"/>
-        </w:rPr>
-        <w:t>chat funkció</w:t>
-      </w:r>
-      <w:r>
-        <w:rPr>
-          <w:lang w:val="hu-HU"/>
-        </w:rPr>
-        <w:t>ka</w:t>
-      </w:r>
-      <w:r>
-        <w:rPr>
-          <w:lang w:val="hu-HU"/>
-        </w:rPr>
-        <w:t>t az események alá</w:t>
-      </w:r>
-      <w:r>
-        <w:rPr>
-          <w:lang w:val="hu-HU"/>
-        </w:rPr>
-        <w:t xml:space="preserve"> és a felhasználók között</w:t>
-      </w:r>
-      <w:r>
-        <w:rPr>
-          <w:lang w:val="hu-HU"/>
-        </w:rPr>
-        <w:t>, hogy a jelentkezők tudjanak kérdezni az esemény létrehozójátó</w:t>
-      </w:r>
-      <w:r>
-        <w:rPr>
-          <w:lang w:val="hu-HU"/>
-        </w:rPr>
-        <w:t>l. A jövőben az applikáció értesítéseket is fog küldeni az események előtt megadott idővel. Kérhetünk majd értesítéseket a közelünkben létrehozott új eseményekről.</w:t>
-      </w:r>
-      <w:r>
-        <w:rPr>
+          <w:color w:val="FF0000"/>
+          <w:lang w:val="hu-HU"/>
+        </w:rPr>
+        <w:t>A kutatásaink során rengeteg szakértő</w:t>
+      </w:r>
+      <w:r>
+        <w:rPr>
+          <w:color w:val="FF0000"/>
           <w:lang w:val="hu-HU"/>
         </w:rPr>
         <w:t xml:space="preserve"> </w:t>
       </w:r>
       <w:r>
         <w:rPr>
-          <w:lang w:val="hu-HU"/>
-        </w:rPr>
-        <w:t>Pontrendszerrel is szeretnénk játékosítani</w:t>
-      </w:r>
-      <w:r>
-        <w:rPr>
-          <w:lang w:val="hu-HU"/>
-        </w:rPr>
-        <w:t xml:space="preserve"> az</w:t>
-      </w:r>
-      <w:r>
-        <w:rPr>
+          <w:color w:val="FF0000"/>
+          <w:lang w:val="hu-HU"/>
+        </w:rPr>
+        <w:t xml:space="preserve">és </w:t>
+      </w:r>
+      <w:r>
+        <w:rPr>
+          <w:color w:val="FF0000"/>
+          <w:lang w:val="hu-HU"/>
+        </w:rPr>
+        <w:t>konkurens csapat</w:t>
+      </w:r>
+      <w:r>
+        <w:rPr>
+          <w:color w:val="FF0000"/>
           <w:lang w:val="hu-HU"/>
         </w:rPr>
         <w:t xml:space="preserve"> </w:t>
       </w:r>
       <w:r>
         <w:rPr>
-          <w:lang w:val="hu-HU"/>
-        </w:rPr>
-        <w:t xml:space="preserve">alkalmazást, </w:t>
-      </w:r>
-      <w:r>
-        <w:rPr>
-          <w:lang w:val="hu-HU"/>
-        </w:rPr>
-        <w:t>a nagyobb aktivitás érdekében.</w:t>
+          <w:color w:val="FF0000"/>
+          <w:lang w:val="hu-HU"/>
+        </w:rPr>
+        <w:t>segítségét kaptuk</w:t>
+      </w:r>
+      <w:r>
+        <w:rPr>
+          <w:color w:val="FF0000"/>
+          <w:lang w:val="hu-HU"/>
+        </w:rPr>
+        <w:t xml:space="preserve">. Többek között egy amerikai és egy román </w:t>
+      </w:r>
+      <w:r>
+        <w:rPr>
+          <w:color w:val="FF0000"/>
+          <w:lang w:val="hu-HU"/>
+        </w:rPr>
+        <w:t xml:space="preserve">FLL </w:t>
+      </w:r>
+      <w:r>
+        <w:rPr>
+          <w:color w:val="FF0000"/>
+          <w:lang w:val="hu-HU"/>
+        </w:rPr>
+        <w:t xml:space="preserve">csapattal is beszéltünk. Mindannyiuktól nagyon értékes visszajelzéseket és ötleteket kaptunk. </w:t>
+      </w:r>
+      <w:r>
+        <w:rPr>
+          <w:color w:val="FF0000"/>
+          <w:lang w:val="hu-HU"/>
+        </w:rPr>
+        <w:t>Eze</w:t>
+      </w:r>
+      <w:r>
+        <w:rPr>
+          <w:color w:val="FF0000"/>
+          <w:lang w:val="hu-HU"/>
+        </w:rPr>
+        <w:t xml:space="preserve">ken a képeken </w:t>
+      </w:r>
+      <w:r>
+        <w:rPr>
+          <w:color w:val="FF0000"/>
+          <w:lang w:val="hu-HU"/>
+        </w:rPr>
+        <w:t>látszik, hogy a sok visszajelzésükből melyiket valósítottuk meg.</w:t>
+      </w:r>
+    </w:p>
+    <w:p>
+      <w:pPr>
+        <w:rPr>
+          <w:color w:val="C45911" w:themeColor="accent2" w:themeShade="BF"/>
+          <w:lang w:val="hu-HU"/>
+        </w:rPr>
+      </w:pPr>
+      <w:r>
+        <w:rPr>
+          <w:color w:val="C45911" w:themeColor="accent2" w:themeShade="BF"/>
+          <w:lang w:val="hu-HU"/>
+        </w:rPr>
+        <w:t>-Teljesen lenyűgöztetek, azonnal befektetek!!!!</w:t>
+      </w:r>
+    </w:p>
+    <w:p>
+      <w:pPr>
+        <w:rPr>
+          <w:color w:val="C45911" w:themeColor="accent2" w:themeShade="BF"/>
+        </w:rPr>
+      </w:pPr>
+      <w:r>
+        <w:rPr>
+          <w:color w:val="C45911" w:themeColor="accent2" w:themeShade="BF"/>
+        </w:rPr>
+        <w:t>&lt;</w:t>
+      </w:r>
+      <w:proofErr w:type="spellStart"/>
+      <w:r>
+        <w:rPr>
+          <w:color w:val="C45911" w:themeColor="accent2" w:themeShade="BF"/>
+        </w:rPr>
+        <w:t>Elkezdi</w:t>
+      </w:r>
+      <w:proofErr w:type="spellEnd"/>
+      <w:r>
+        <w:rPr>
+          <w:color w:val="C45911" w:themeColor="accent2" w:themeShade="BF"/>
+        </w:rPr>
+        <w:t xml:space="preserve"> </w:t>
+      </w:r>
+      <w:r>
+        <w:rPr>
+          <w:color w:val="C45911" w:themeColor="accent2" w:themeShade="BF"/>
+          <w:lang w:val="hu-HU"/>
+        </w:rPr>
+        <w:t>szórni ránk a pénzt</w:t>
+      </w:r>
+      <w:r>
+        <w:rPr>
+          <w:color w:val="C45911" w:themeColor="accent2" w:themeShade="BF"/>
+        </w:rPr>
+        <w:t>&gt;</w:t>
       </w:r>
     </w:p>
     <w:p>
       <w:pPr>
         <w:pStyle w:val="Cmsor1"/>
-        <w:rPr>
-          <w:lang w:val="hu-HU"/>
-        </w:rPr>
-      </w:pPr>
-      <w:r>
-        <w:rPr>
-          <w:lang w:val="hu-HU"/>
-        </w:rPr>
-        <w:lastRenderedPageBreak/>
-        <w:t>Megosztás</w:t>
-      </w:r>
-    </w:p>
-    <w:p>
-      <w:pPr>
-        <w:rPr>
-          <w:color w:val="C45911" w:themeColor="accent2" w:themeShade="BF"/>
-          <w:lang w:val="hu-HU"/>
-        </w:rPr>
-      </w:pPr>
-      <w:r>
-        <w:rPr>
-          <w:color w:val="C45911" w:themeColor="accent2" w:themeShade="BF"/>
-          <w:lang w:val="hu-HU"/>
-        </w:rPr>
-        <w:t>-Működik már az alkalmazás?</w:t>
-      </w:r>
-    </w:p>
-    <w:p>
-      <w:pPr>
-        <w:rPr>
-          <w:color w:val="FF0000"/>
-          <w:lang w:val="hu-HU"/>
-        </w:rPr>
-      </w:pPr>
-      <w:r>
-        <w:rPr>
-          <w:color w:val="FF0000"/>
-          <w:lang w:val="hu-HU"/>
-        </w:rPr>
-        <w:t xml:space="preserve">--Igen, </w:t>
-      </w:r>
-      <w:r>
-        <w:rPr>
-          <w:color w:val="FF0000"/>
-          <w:lang w:val="hu-HU"/>
-        </w:rPr>
-        <w:t xml:space="preserve">már élesben </w:t>
-      </w:r>
-      <w:r>
-        <w:rPr>
-          <w:color w:val="FF0000"/>
-          <w:lang w:val="hu-HU"/>
-        </w:rPr>
-        <w:t xml:space="preserve">is </w:t>
-      </w:r>
-      <w:r>
-        <w:rPr>
-          <w:color w:val="FF0000"/>
-          <w:lang w:val="hu-HU"/>
-        </w:rPr>
-        <w:t>kipróbáltuk.</w:t>
-      </w:r>
-      <w:r>
-        <w:rPr>
-          <w:color w:val="FF0000"/>
-          <w:lang w:val="hu-HU"/>
-        </w:rPr>
-        <w:t xml:space="preserve"> </w:t>
-      </w:r>
-      <w:r>
-        <w:rPr>
-          <w:color w:val="FF0000"/>
-          <w:lang w:val="hu-HU"/>
-        </w:rPr>
-        <w:t xml:space="preserve">Mindenki megkérte saját ismerőseit, hogy töltsék le az alkalmazást </w:t>
-      </w:r>
-      <w:r>
-        <w:rPr>
-          <w:color w:val="FF0000"/>
-          <w:lang w:val="hu-HU"/>
-        </w:rPr>
-        <w:t>és szerveztünk velük egy túrát a Mátrába.</w:t>
-      </w:r>
-      <w:r>
-        <w:rPr>
-          <w:color w:val="FF0000"/>
-          <w:lang w:val="hu-HU"/>
-        </w:rPr>
-        <w:t xml:space="preserve"> A </w:t>
-      </w:r>
-      <w:r>
-        <w:rPr>
-          <w:color w:val="FF0000"/>
-          <w:lang w:val="hu-HU"/>
-        </w:rPr>
-        <w:t>program</w:t>
-      </w:r>
-      <w:r>
-        <w:rPr>
-          <w:color w:val="FF0000"/>
-          <w:lang w:val="hu-HU"/>
-        </w:rPr>
-        <w:t xml:space="preserve"> részleteit teljes egészében ezen az alkalmazáson </w:t>
-      </w:r>
-      <w:r>
-        <w:rPr>
-          <w:color w:val="FF0000"/>
-          <w:lang w:val="hu-HU"/>
-        </w:rPr>
-        <w:t xml:space="preserve">keresztül beszéltük meg és semmilyen egyéb kommunikációs csatornát nem </w:t>
-      </w:r>
-      <w:r>
-        <w:rPr>
-          <w:color w:val="FF0000"/>
-          <w:lang w:val="hu-HU"/>
-        </w:rPr>
-        <w:t>használtun</w:t>
-      </w:r>
-      <w:r>
-        <w:rPr>
-          <w:color w:val="FF0000"/>
-          <w:lang w:val="hu-HU"/>
-        </w:rPr>
-        <w:t>k</w:t>
-      </w:r>
-      <w:r>
-        <w:rPr>
-          <w:color w:val="FF0000"/>
-          <w:lang w:val="hu-HU"/>
-        </w:rPr>
-        <w:t xml:space="preserve">. </w:t>
-      </w:r>
-    </w:p>
-    <w:p>
-      <w:pPr>
-        <w:rPr>
-          <w:color w:val="C45911" w:themeColor="accent2" w:themeShade="BF"/>
-        </w:rPr>
-      </w:pPr>
-      <w:r>
-        <w:rPr>
-          <w:color w:val="C45911" w:themeColor="accent2" w:themeShade="BF"/>
-          <w:lang w:val="hu-HU"/>
-        </w:rPr>
-        <w:t>-</w:t>
-      </w:r>
-      <w:r>
-        <w:rPr>
-          <w:color w:val="C45911" w:themeColor="accent2" w:themeShade="BF"/>
-          <w:lang w:val="hu-HU"/>
-        </w:rPr>
-        <w:t>Ezt mind magatoktól sikerült megcsinálni?</w:t>
-      </w:r>
-      <w:r>
-        <w:rPr>
-          <w:color w:val="C45911" w:themeColor="accent2" w:themeShade="BF"/>
-          <w:lang w:val="hu-HU"/>
-        </w:rPr>
-        <w:t xml:space="preserve"> </w:t>
-      </w:r>
-      <w:r>
-        <w:rPr>
-          <w:color w:val="C45911" w:themeColor="accent2" w:themeShade="BF"/>
-        </w:rPr>
-        <w:t>&lt;Elképedve&gt;</w:t>
-      </w:r>
-    </w:p>
-    <w:p>
-      <w:pPr>
-        <w:rPr>
-          <w:color w:val="FF0000"/>
-          <w:lang w:val="hu-HU"/>
-        </w:rPr>
-      </w:pPr>
-      <w:r>
-        <w:rPr>
-          <w:color w:val="FF0000"/>
-          <w:lang w:val="hu-HU"/>
-        </w:rPr>
-        <w:t>--</w:t>
-      </w:r>
-      <w:r>
-        <w:rPr>
-          <w:color w:val="FF0000"/>
-          <w:lang w:val="hu-HU"/>
-        </w:rPr>
-        <w:t>A kutatásaink során rengeteg szakértő</w:t>
-      </w:r>
-      <w:r>
-        <w:rPr>
-          <w:color w:val="FF0000"/>
-          <w:lang w:val="hu-HU"/>
-        </w:rPr>
-        <w:t xml:space="preserve"> </w:t>
-      </w:r>
-      <w:r>
-        <w:rPr>
-          <w:color w:val="FF0000"/>
-          <w:lang w:val="hu-HU"/>
-        </w:rPr>
-        <w:t xml:space="preserve">és </w:t>
-      </w:r>
-      <w:r>
-        <w:rPr>
-          <w:color w:val="FF0000"/>
-          <w:lang w:val="hu-HU"/>
-        </w:rPr>
-        <w:t>konkurens csapat</w:t>
-      </w:r>
-      <w:r>
-        <w:rPr>
-          <w:color w:val="FF0000"/>
-          <w:lang w:val="hu-HU"/>
-        </w:rPr>
-        <w:t xml:space="preserve"> </w:t>
-      </w:r>
-      <w:r>
-        <w:rPr>
-          <w:color w:val="FF0000"/>
-          <w:lang w:val="hu-HU"/>
-        </w:rPr>
-        <w:t>segítségét kaptuk</w:t>
-      </w:r>
-      <w:r>
-        <w:rPr>
-          <w:color w:val="FF0000"/>
-          <w:lang w:val="hu-HU"/>
-        </w:rPr>
-        <w:t xml:space="preserve">. Többek között egy amerikai és egy román </w:t>
-      </w:r>
-      <w:r>
-        <w:rPr>
-          <w:color w:val="FF0000"/>
-          <w:lang w:val="hu-HU"/>
-        </w:rPr>
-        <w:t xml:space="preserve">FLL </w:t>
-      </w:r>
-      <w:r>
-        <w:rPr>
-          <w:color w:val="FF0000"/>
-          <w:lang w:val="hu-HU"/>
-        </w:rPr>
-        <w:t xml:space="preserve">csapattal is beszéltünk. Mindannyiuktól nagyon értékes visszajelzéseket és ötleteket kaptunk. </w:t>
-      </w:r>
-      <w:r>
-        <w:rPr>
-          <w:color w:val="FF0000"/>
-          <w:lang w:val="hu-HU"/>
-        </w:rPr>
-        <w:t>Eze</w:t>
-      </w:r>
-      <w:r>
-        <w:rPr>
-          <w:color w:val="FF0000"/>
-          <w:lang w:val="hu-HU"/>
-        </w:rPr>
-        <w:t xml:space="preserve">ken a képeken </w:t>
-      </w:r>
-      <w:r>
-        <w:rPr>
-          <w:color w:val="FF0000"/>
-          <w:lang w:val="hu-HU"/>
-        </w:rPr>
-        <w:t>látszik, hogy a sok visszajelzésükből melyiket valósítottuk meg.</w:t>
-      </w:r>
-    </w:p>
-    <w:p>
-      <w:pPr>
-        <w:rPr>
-          <w:color w:val="C45911" w:themeColor="accent2" w:themeShade="BF"/>
-          <w:lang w:val="hu-HU"/>
-        </w:rPr>
-      </w:pPr>
-      <w:r>
-        <w:rPr>
-          <w:color w:val="C45911" w:themeColor="accent2" w:themeShade="BF"/>
-          <w:lang w:val="hu-HU"/>
-        </w:rPr>
-        <w:t>-Teljesen lenyűgöztetek, azonnal befektetek!!!!</w:t>
-      </w:r>
-    </w:p>
-    <w:p>
-      <w:pPr>
-        <w:rPr>
-          <w:color w:val="C45911" w:themeColor="accent2" w:themeShade="BF"/>
-        </w:rPr>
-      </w:pPr>
-      <w:r>
-        <w:rPr>
-          <w:color w:val="C45911" w:themeColor="accent2" w:themeShade="BF"/>
-        </w:rPr>
-        <w:t xml:space="preserve">&lt;Elkezdi </w:t>
-      </w:r>
-      <w:r>
-        <w:rPr>
-          <w:color w:val="C45911" w:themeColor="accent2" w:themeShade="BF"/>
-          <w:lang w:val="hu-HU"/>
-        </w:rPr>
-        <w:t>szórni ránk a pénzt</w:t>
-      </w:r>
-      <w:r>
-        <w:rPr>
-          <w:color w:val="C45911" w:themeColor="accent2" w:themeShade="BF"/>
-        </w:rPr>
-        <w:t>&gt;</w:t>
-      </w:r>
-    </w:p>
-    <w:p>
-      <w:pPr>
-        <w:pStyle w:val="Cmsor1"/>
-      </w:pPr>
-      <w:r>
-        <w:t>Jelenetek:</w:t>
+      </w:pPr>
+      <w:proofErr w:type="spellStart"/>
+      <w:r>
+        <w:t>Jelenetek</w:t>
+      </w:r>
+      <w:proofErr w:type="spellEnd"/>
+      <w:r>
+        <w:t>:</w:t>
       </w:r>
     </w:p>
     <w:p>
@@ -2433,8 +2741,16 @@
         <w:rPr>
           <w:lang w:val="hu-HU"/>
         </w:rPr>
-        <w:t>Simon? egyedül teniszezik szerencsétlenül ???</w:t>
-      </w:r>
+        <w:t xml:space="preserve">Simon? egyedül teniszezik </w:t>
+      </w:r>
+      <w:proofErr w:type="gramStart"/>
+      <w:r>
+        <w:rPr>
+          <w:lang w:val="hu-HU"/>
+        </w:rPr>
+        <w:t>szerencsétlenül ???</w:t>
+      </w:r>
+      <w:proofErr w:type="gramEnd"/>
     </w:p>
     <w:p>
       <w:pPr>
@@ -3452,6 +3768,29 @@
       <w:szCs w:val="32"/>
     </w:rPr>
   </w:style>
+  <w:style w:type="paragraph" w:styleId="Cmsor2">
+    <w:name w:val="heading 2"/>
+    <w:basedOn w:val="Norml"/>
+    <w:next w:val="Norml"/>
+    <w:link w:val="Cmsor2Char"/>
+    <w:uiPriority w:val="9"/>
+    <w:semiHidden/>
+    <w:unhideWhenUsed/>
+    <w:qFormat/>
+    <w:rsid w:val="00F82ECA"/>
+    <w:pPr>
+      <w:keepNext/>
+      <w:keepLines/>
+      <w:spacing w:before="40" w:after="0"/>
+      <w:outlineLvl w:val="1"/>
+    </w:pPr>
+    <w:rPr>
+      <w:rFonts w:asciiTheme="majorHAnsi" w:eastAsiaTheme="majorEastAsia" w:hAnsiTheme="majorHAnsi" w:cstheme="majorBidi"/>
+      <w:color w:val="2F5496" w:themeColor="accent1" w:themeShade="BF"/>
+      <w:sz w:val="26"/>
+      <w:szCs w:val="26"/>
+    </w:rPr>
+  </w:style>
   <w:style w:type="character" w:default="1" w:styleId="Bekezdsalapbettpusa">
     <w:name w:val="Default Paragraph Font"/>
     <w:uiPriority w:val="1"/>
@@ -3580,6 +3919,20 @@
     <w:rPr>
       <w:color w:val="954F72" w:themeColor="followedHyperlink"/>
       <w:u w:val="single"/>
+    </w:rPr>
+  </w:style>
+  <w:style w:type="character" w:customStyle="1" w:styleId="Cmsor2Char">
+    <w:name w:val="Címsor 2 Char"/>
+    <w:basedOn w:val="Bekezdsalapbettpusa"/>
+    <w:link w:val="Cmsor2"/>
+    <w:uiPriority w:val="9"/>
+    <w:semiHidden/>
+    <w:rsid w:val="00F82ECA"/>
+    <w:rPr>
+      <w:rFonts w:asciiTheme="majorHAnsi" w:eastAsiaTheme="majorEastAsia" w:hAnsiTheme="majorHAnsi" w:cstheme="majorBidi"/>
+      <w:color w:val="2F5496" w:themeColor="accent1" w:themeShade="BF"/>
+      <w:sz w:val="26"/>
+      <w:szCs w:val="26"/>
     </w:rPr>
   </w:style>
 </w:styles>

</xml_diff>